<commit_message>
Modified Lab 5: Added starting point
</commit_message>
<xml_diff>
--- a/lab 5/Lab_5_notes.docx
+++ b/lab 5/Lab_5_notes.docx
@@ -108,311 +108,52 @@
         <w:rPr>
           <w:rFonts w:asciiTheme="minorHAnsi" w:hAnsiTheme="minorHAnsi"/>
         </w:rPr>
-        <w:t>Set up your project</w:t>
-      </w:r>
-    </w:p>
-    <w:p>
-      <w:r>
-        <w:t>Ensure that the pom.xml contains the following dependency:</w:t>
-      </w:r>
-    </w:p>
-    <w:p>
-      <w:pPr>
-        <w:pStyle w:val="NoSpacing"/>
-        <w:rPr>
-          <w:rFonts w:ascii="Consolas" w:hAnsi="Consolas" w:cs="Consolas"/>
-          <w:sz w:val="18"/>
-          <w:bdr w:val="none" w:sz="0" w:space="0" w:color="auto" w:frame="1"/>
-          <w:lang w:val="en-GB" w:eastAsia="nl-NL"/>
-        </w:rPr>
-      </w:pPr>
-      <w:r>
-        <w:rPr>
-          <w:rFonts w:ascii="Consolas" w:hAnsi="Consolas" w:cs="Consolas"/>
-          <w:color w:val="000000"/>
-          <w:sz w:val="18"/>
-          <w:bdr w:val="none" w:sz="0" w:space="0" w:color="auto" w:frame="1"/>
-          <w:lang w:val="en-GB" w:eastAsia="nl-NL"/>
-        </w:rPr>
-        <w:t xml:space="preserve">        </w:t>
-      </w:r>
-      <w:r>
-        <w:rPr>
-          <w:rFonts w:ascii="Consolas" w:hAnsi="Consolas" w:cs="Consolas"/>
-          <w:sz w:val="18"/>
-          <w:bdr w:val="none" w:sz="0" w:space="0" w:color="auto" w:frame="1"/>
-          <w:lang w:val="en-GB" w:eastAsia="nl-NL"/>
-        </w:rPr>
-        <w:t>&lt;dependency&gt;</w:t>
-      </w:r>
-    </w:p>
-    <w:p>
-      <w:pPr>
-        <w:pStyle w:val="NoSpacing"/>
-        <w:rPr>
-          <w:rFonts w:ascii="Consolas" w:hAnsi="Consolas" w:cs="Consolas"/>
-          <w:color w:val="000000"/>
-          <w:sz w:val="18"/>
-          <w:bdr w:val="none" w:sz="0" w:space="0" w:color="auto" w:frame="1"/>
-          <w:lang w:val="en-GB" w:eastAsia="nl-NL"/>
-        </w:rPr>
-      </w:pPr>
-      <w:r>
-        <w:rPr>
-          <w:rFonts w:ascii="Consolas" w:hAnsi="Consolas" w:cs="Consolas"/>
-          <w:color w:val="000000"/>
-          <w:sz w:val="18"/>
-          <w:bdr w:val="none" w:sz="0" w:space="0" w:color="auto" w:frame="1"/>
-          <w:lang w:val="en-GB" w:eastAsia="nl-NL"/>
-        </w:rPr>
-        <w:t xml:space="preserve">            </w:t>
-      </w:r>
-      <w:r>
-        <w:rPr>
-          <w:rFonts w:ascii="Consolas" w:hAnsi="Consolas" w:cs="Consolas"/>
-          <w:sz w:val="18"/>
-          <w:bdr w:val="none" w:sz="0" w:space="0" w:color="auto" w:frame="1"/>
-          <w:lang w:val="en-GB" w:eastAsia="nl-NL"/>
-        </w:rPr>
-        <w:t>&lt;groupId&gt;</w:t>
-      </w:r>
-      <w:r>
-        <w:rPr>
-          <w:rFonts w:ascii="Consolas" w:hAnsi="Consolas" w:cs="Consolas"/>
-          <w:color w:val="000000"/>
-          <w:sz w:val="18"/>
-          <w:bdr w:val="none" w:sz="0" w:space="0" w:color="auto" w:frame="1"/>
-          <w:lang w:val="en-GB" w:eastAsia="nl-NL"/>
-        </w:rPr>
-        <w:t>org.springframework.boot</w:t>
-      </w:r>
-      <w:r>
-        <w:rPr>
-          <w:rFonts w:ascii="Consolas" w:hAnsi="Consolas" w:cs="Consolas"/>
-          <w:sz w:val="18"/>
-          <w:bdr w:val="none" w:sz="0" w:space="0" w:color="auto" w:frame="1"/>
-          <w:lang w:val="en-GB" w:eastAsia="nl-NL"/>
-        </w:rPr>
-        <w:t>&lt;/groupId&gt;</w:t>
-      </w:r>
-    </w:p>
-    <w:p>
-      <w:pPr>
-        <w:pStyle w:val="NoSpacing"/>
-        <w:rPr>
-          <w:rFonts w:ascii="Consolas" w:hAnsi="Consolas" w:cs="Consolas"/>
-          <w:color w:val="000000"/>
-          <w:sz w:val="18"/>
-          <w:bdr w:val="none" w:sz="0" w:space="0" w:color="auto" w:frame="1"/>
-          <w:lang w:val="en-GB" w:eastAsia="nl-NL"/>
-        </w:rPr>
-      </w:pPr>
-      <w:r>
-        <w:rPr>
-          <w:rFonts w:ascii="Consolas" w:hAnsi="Consolas" w:cs="Consolas"/>
-          <w:color w:val="000000"/>
-          <w:sz w:val="18"/>
-          <w:bdr w:val="none" w:sz="0" w:space="0" w:color="auto" w:frame="1"/>
-          <w:lang w:val="en-GB" w:eastAsia="nl-NL"/>
-        </w:rPr>
-        <w:t xml:space="preserve">            </w:t>
-      </w:r>
-      <w:r>
-        <w:rPr>
-          <w:rFonts w:ascii="Consolas" w:hAnsi="Consolas" w:cs="Consolas"/>
-          <w:sz w:val="18"/>
-          <w:bdr w:val="none" w:sz="0" w:space="0" w:color="auto" w:frame="1"/>
-          <w:lang w:val="en-GB" w:eastAsia="nl-NL"/>
-        </w:rPr>
-        <w:t>&lt;artifactId&gt;</w:t>
-      </w:r>
-      <w:r>
-        <w:rPr>
-          <w:rFonts w:ascii="Consolas" w:hAnsi="Consolas" w:cs="Consolas"/>
-          <w:color w:val="000000"/>
-          <w:sz w:val="18"/>
-          <w:bdr w:val="none" w:sz="0" w:space="0" w:color="auto" w:frame="1"/>
-          <w:lang w:val="en-GB" w:eastAsia="nl-NL"/>
-        </w:rPr>
-        <w:t>spring-boot-starter-test</w:t>
-      </w:r>
-      <w:r>
-        <w:rPr>
-          <w:rFonts w:ascii="Consolas" w:hAnsi="Consolas" w:cs="Consolas"/>
-          <w:sz w:val="18"/>
-          <w:bdr w:val="none" w:sz="0" w:space="0" w:color="auto" w:frame="1"/>
-          <w:lang w:val="en-GB" w:eastAsia="nl-NL"/>
-        </w:rPr>
-        <w:t>&lt;/artifactId&gt;</w:t>
-      </w:r>
-    </w:p>
-    <w:p>
-      <w:pPr>
-        <w:pStyle w:val="NoSpacing"/>
-        <w:rPr>
-          <w:rFonts w:ascii="Consolas" w:hAnsi="Consolas" w:cs="Consolas"/>
-          <w:color w:val="000000"/>
-          <w:sz w:val="18"/>
-          <w:bdr w:val="none" w:sz="0" w:space="0" w:color="auto" w:frame="1"/>
-          <w:lang w:val="en-GB" w:eastAsia="nl-NL"/>
-        </w:rPr>
-      </w:pPr>
-      <w:r>
-        <w:rPr>
-          <w:rFonts w:ascii="Consolas" w:hAnsi="Consolas" w:cs="Consolas"/>
-          <w:color w:val="000000"/>
-          <w:sz w:val="18"/>
-          <w:bdr w:val="none" w:sz="0" w:space="0" w:color="auto" w:frame="1"/>
-          <w:lang w:val="en-GB" w:eastAsia="nl-NL"/>
-        </w:rPr>
-        <w:t xml:space="preserve">            </w:t>
-      </w:r>
-      <w:r>
-        <w:rPr>
-          <w:rFonts w:ascii="Consolas" w:hAnsi="Consolas" w:cs="Consolas"/>
-          <w:sz w:val="18"/>
-          <w:bdr w:val="none" w:sz="0" w:space="0" w:color="auto" w:frame="1"/>
-          <w:lang w:val="en-GB" w:eastAsia="nl-NL"/>
-        </w:rPr>
-        <w:t>&lt;scope&gt;</w:t>
-      </w:r>
-      <w:r>
-        <w:rPr>
-          <w:rFonts w:ascii="Consolas" w:hAnsi="Consolas" w:cs="Consolas"/>
-          <w:color w:val="000000"/>
-          <w:sz w:val="18"/>
-          <w:bdr w:val="none" w:sz="0" w:space="0" w:color="auto" w:frame="1"/>
-          <w:lang w:val="en-GB" w:eastAsia="nl-NL"/>
-        </w:rPr>
-        <w:t>test</w:t>
-      </w:r>
-      <w:r>
-        <w:rPr>
-          <w:rFonts w:ascii="Consolas" w:hAnsi="Consolas" w:cs="Consolas"/>
-          <w:sz w:val="18"/>
-          <w:bdr w:val="none" w:sz="0" w:space="0" w:color="auto" w:frame="1"/>
-          <w:lang w:val="en-GB" w:eastAsia="nl-NL"/>
-        </w:rPr>
-        <w:t>&lt;/scope&gt;</w:t>
-      </w:r>
-    </w:p>
-    <w:p>
-      <w:pPr>
-        <w:pStyle w:val="NoSpacing"/>
-        <w:rPr>
-          <w:rFonts w:ascii="Consolas" w:hAnsi="Consolas" w:cs="Consolas"/>
-          <w:sz w:val="18"/>
-          <w:bdr w:val="none" w:sz="0" w:space="0" w:color="auto" w:frame="1"/>
-          <w:lang w:val="en-GB" w:eastAsia="nl-NL"/>
-        </w:rPr>
-      </w:pPr>
-      <w:r>
-        <w:rPr>
-          <w:rFonts w:ascii="Consolas" w:hAnsi="Consolas" w:cs="Consolas"/>
-          <w:color w:val="000000"/>
-          <w:sz w:val="18"/>
-          <w:bdr w:val="none" w:sz="0" w:space="0" w:color="auto" w:frame="1"/>
-          <w:lang w:val="en-GB" w:eastAsia="nl-NL"/>
-        </w:rPr>
-        <w:t xml:space="preserve">        </w:t>
-      </w:r>
-      <w:r>
-        <w:rPr>
-          <w:rFonts w:ascii="Consolas" w:hAnsi="Consolas" w:cs="Consolas"/>
-          <w:sz w:val="18"/>
-          <w:bdr w:val="none" w:sz="0" w:space="0" w:color="auto" w:frame="1"/>
-          <w:lang w:val="en-GB" w:eastAsia="nl-NL"/>
-        </w:rPr>
-        <w:t>&lt;/dependency&gt;</w:t>
-      </w:r>
-    </w:p>
-    <w:p>
-      <w:pPr>
-        <w:pStyle w:val="NoSpacing"/>
-        <w:rPr>
-          <w:bdr w:val="none" w:sz="0" w:space="0" w:color="auto" w:frame="1"/>
-          <w:lang w:val="en-GB" w:eastAsia="nl-NL"/>
-        </w:rPr>
-      </w:pPr>
-    </w:p>
-    <w:p>
-      <w:pPr>
-        <w:pStyle w:val="NoSpacing"/>
-        <w:rPr>
-          <w:bdr w:val="none" w:sz="0" w:space="0" w:color="auto" w:frame="1"/>
-          <w:lang w:val="en-GB" w:eastAsia="nl-NL"/>
-        </w:rPr>
-      </w:pPr>
-      <w:r>
-        <w:rPr>
-          <w:bdr w:val="none" w:sz="0" w:space="0" w:color="auto" w:frame="1"/>
-          <w:lang w:val="en-GB" w:eastAsia="nl-NL"/>
-        </w:rPr>
-        <w:t xml:space="preserve">This dependency contains </w:t>
-      </w:r>
-      <w:r>
-        <w:rPr>
-          <w:bdr w:val="none" w:sz="0" w:space="0" w:color="auto" w:frame="1"/>
-          <w:lang w:val="en-GB" w:eastAsia="nl-NL"/>
-        </w:rPr>
-        <w:t>some common libraries used when writing tests, like JUnit, AssertJ, Mockito, Hamcrest.</w:t>
-      </w:r>
-    </w:p>
-    <w:p>
-      <w:pPr>
-        <w:rPr>
-          <w:lang w:val="en-GB"/>
-        </w:rPr>
-      </w:pPr>
-    </w:p>
-    <w:p>
-      <w:pPr>
-        <w:pStyle w:val="Heading1"/>
-        <w:numPr>
-          <w:ilvl w:val="0"/>
-          <w:numId w:val="1"/>
-        </w:numPr>
-        <w:rPr>
-          <w:rFonts w:asciiTheme="minorHAnsi" w:hAnsiTheme="minorHAnsi"/>
-        </w:rPr>
-      </w:pPr>
-      <w:r>
-        <w:rPr>
-          <w:rFonts w:asciiTheme="minorHAnsi" w:hAnsiTheme="minorHAnsi"/>
-        </w:rPr>
-        <w:t>Creating the</w:t>
-      </w:r>
-      <w:r>
-        <w:rPr>
-          <w:rFonts w:asciiTheme="minorHAnsi" w:hAnsiTheme="minorHAnsi"/>
-        </w:rPr>
-        <w:t xml:space="preserve"> Unit test</w:t>
-      </w:r>
-      <w:r>
-        <w:rPr>
-          <w:rFonts w:asciiTheme="minorHAnsi" w:hAnsiTheme="minorHAnsi"/>
-        </w:rPr>
-        <w:t xml:space="preserve"> </w:t>
-      </w:r>
-      <w:r>
-        <w:rPr>
-          <w:rFonts w:asciiTheme="minorHAnsi" w:hAnsiTheme="minorHAnsi"/>
-        </w:rPr>
-        <w:t>PartTest</w:t>
-      </w:r>
-    </w:p>
-    <w:p>
-      <w:r>
-        <w:t xml:space="preserve">Start by creating a </w:t>
-      </w:r>
-      <w:r>
-        <w:t xml:space="preserve">class named PartTest.java in the test folder. Do this by right clicking on </w:t>
-      </w:r>
-      <w:r>
-        <w:rPr>
-          <w:i/>
-        </w:rPr>
-        <w:t>src/test/java</w:t>
+        <w:t>Starting point</w:t>
+      </w:r>
+    </w:p>
+    <w:p>
+      <w:pPr>
+        <w:rPr>
+          <w:rFonts w:ascii="Courier New" w:hAnsi="Courier New" w:cs="Courier New"/>
+          <w:sz w:val="20"/>
+        </w:rPr>
+      </w:pPr>
+      <w:r>
+        <w:t xml:space="preserve">The starting point for this lab is the service that was made in Lab 1. The code of this service is put in directory </w:t>
+      </w:r>
+      <w:r>
+        <w:rPr>
+          <w:rFonts w:ascii="Courier New" w:hAnsi="Courier New" w:cs="Courier New"/>
+          <w:sz w:val="20"/>
+        </w:rPr>
+        <w:t xml:space="preserve">/home/developer/projects/SIGSpringBoot101/lab </w:t>
+      </w:r>
+      <w:r>
+        <w:rPr>
+          <w:rFonts w:ascii="Courier New" w:hAnsi="Courier New" w:cs="Courier New"/>
+          <w:sz w:val="20"/>
+        </w:rPr>
+        <w:t>5</w:t>
+      </w:r>
+      <w:r>
+        <w:rPr>
+          <w:rFonts w:ascii="Courier New" w:hAnsi="Courier New" w:cs="Courier New"/>
+          <w:sz w:val="20"/>
+        </w:rPr>
+        <w:t>/dronebuzzers</w:t>
+      </w:r>
+    </w:p>
+    <w:p>
+      <w:pPr>
+        <w:rPr>
+          <w:rFonts w:cs="Courier New"/>
+        </w:rPr>
+      </w:pPr>
+      <w:r>
+        <w:rPr>
+          <w:rFonts w:cs="Courier New"/>
+        </w:rPr>
+        <w:t>Start STS Eclipse and import the maven project from the above folder:</w:t>
       </w:r>
     </w:p>
     <w:p>
@@ -422,18 +163,16 @@
           <w:lang w:val="nl-NL" w:eastAsia="nl-NL"/>
         </w:rPr>
         <w:drawing>
-          <wp:inline distT="0" distB="0" distL="0" distR="0" wp14:anchorId="097A67E1" wp14:editId="04D4C65C">
-            <wp:extent cx="2583404" cy="1539373"/>
-            <wp:effectExtent l="0" t="0" r="7620" b="3810"/>
-            <wp:docPr id="9" name="Picture 9"/>
-            <wp:cNvGraphicFramePr>
-              <a:graphicFrameLocks xmlns:a="http://schemas.openxmlformats.org/drawingml/2006/main" noChangeAspect="1"/>
-            </wp:cNvGraphicFramePr>
+          <wp:inline distT="0" distB="0" distL="0" distR="0" wp14:anchorId="7EB6092D" wp14:editId="76989B0A">
+            <wp:extent cx="3095625" cy="2793365"/>
+            <wp:effectExtent l="0" t="0" r="9525" b="6985"/>
+            <wp:docPr id="39" name="Picture 39"/>
+            <wp:cNvGraphicFramePr/>
             <a:graphic xmlns:a="http://schemas.openxmlformats.org/drawingml/2006/main">
               <a:graphicData uri="http://schemas.openxmlformats.org/drawingml/2006/picture">
                 <pic:pic xmlns:pic="http://schemas.openxmlformats.org/drawingml/2006/picture">
                   <pic:nvPicPr>
-                    <pic:cNvPr id="0" name=""/>
+                    <pic:cNvPr id="39" name="Picture 39"/>
                     <pic:cNvPicPr/>
                   </pic:nvPicPr>
                   <pic:blipFill>
@@ -445,7 +184,7 @@
                   <pic:spPr>
                     <a:xfrm>
                       <a:off x="0" y="0"/>
-                      <a:ext cx="2583404" cy="1539373"/>
+                      <a:ext cx="3095625" cy="2793365"/>
                     </a:xfrm>
                     <a:prstGeom prst="rect">
                       <a:avLst/>
@@ -459,58 +198,34 @@
       </w:r>
     </w:p>
     <w:p>
-      <w:pPr>
-        <w:rPr>
-          <w:i/>
-        </w:rPr>
-      </w:pPr>
-      <w:r>
-        <w:t xml:space="preserve">And selecting </w:t>
-      </w:r>
-      <w:r>
-        <w:rPr>
-          <w:i/>
-        </w:rPr>
-        <w:t>N</w:t>
-      </w:r>
-      <w:r>
-        <w:rPr>
-          <w:i/>
-        </w:rPr>
-        <w:t>ew-&gt;Class</w:t>
-      </w:r>
-    </w:p>
-    <w:p>
-      <w:r>
-        <w:t>Set the Package to: com.dronebuzzers.rest.</w:t>
-      </w:r>
-      <w:r>
-        <w:t>controller</w:t>
-      </w:r>
-    </w:p>
-    <w:p>
-      <w:r>
-        <w:t>Set Name to: PartTest</w:t>
-      </w:r>
-    </w:p>
-    <w:p>
-      <w:pPr>
-        <w:rPr>
-          <w:i/>
-        </w:rPr>
-      </w:pPr>
-      <w:r>
-        <w:rPr>
-          <w:i/>
-          <w:noProof/>
-          <w:lang w:val="nl-NL" w:eastAsia="nl-NL"/>
-        </w:rPr>
+      <w:r>
+        <w:t>Select the pom file from your project directory:</w:t>
+      </w:r>
+    </w:p>
+    <w:p>
+      <w:r>
+        <w:rPr>
+          <w:rFonts w:ascii="Courier New" w:hAnsi="Courier New" w:cs="Courier New"/>
+          <w:sz w:val="16"/>
+        </w:rPr>
+        <w:t>lab 5</w:t>
+      </w:r>
+      <w:r>
+        <w:rPr>
+          <w:rFonts w:ascii="Courier New" w:hAnsi="Courier New" w:cs="Courier New"/>
+          <w:sz w:val="16"/>
+        </w:rPr>
+        <w:t>/dronebuzzers/pom.xml</w:t>
+      </w:r>
+    </w:p>
+    <w:p>
+      <w:r>
         <w:lastRenderedPageBreak/>
         <w:drawing>
-          <wp:inline distT="0" distB="0" distL="0" distR="0" wp14:anchorId="07DFFB36" wp14:editId="36B50722">
-            <wp:extent cx="3491102" cy="3814962"/>
-            <wp:effectExtent l="0" t="0" r="0" b="0"/>
-            <wp:docPr id="19" name="Picture 19"/>
+          <wp:inline distT="0" distB="0" distL="0" distR="0" wp14:anchorId="2F1406C5" wp14:editId="7C404645">
+            <wp:extent cx="3273228" cy="3333750"/>
+            <wp:effectExtent l="0" t="0" r="3810" b="0"/>
+            <wp:docPr id="5" name="Picture 5"/>
             <wp:cNvGraphicFramePr>
               <a:graphicFrameLocks xmlns:a="http://schemas.openxmlformats.org/drawingml/2006/main" noChangeAspect="1"/>
             </wp:cNvGraphicFramePr>
@@ -530,7 +245,7 @@
                   <pic:spPr>
                     <a:xfrm>
                       <a:off x="0" y="0"/>
-                      <a:ext cx="3492320" cy="3816293"/>
+                      <a:ext cx="3274338" cy="3334880"/>
                     </a:xfrm>
                     <a:prstGeom prst="rect">
                       <a:avLst/>
@@ -545,259 +260,335 @@
     </w:p>
     <w:p>
       <w:r>
-        <w:t>Press Finish to create the new class.</w:t>
-      </w:r>
-    </w:p>
-    <w:p/>
-    <w:p>
-      <w:r>
-        <w:t xml:space="preserve">Add two annotations to the </w:t>
-      </w:r>
-      <w:r>
-        <w:t xml:space="preserve">newly created </w:t>
-      </w:r>
-      <w:r>
-        <w:t>class:</w:t>
-      </w:r>
-    </w:p>
-    <w:p>
-      <w:pPr>
-        <w:pStyle w:val="Code"/>
-        <w:framePr w:wrap="around"/>
-      </w:pPr>
-      <w:r>
-        <w:t>@RunWith(SpringRunner.class)</w:t>
-      </w:r>
-    </w:p>
-    <w:p>
-      <w:pPr>
-        <w:pStyle w:val="Code"/>
-        <w:framePr w:wrap="around"/>
-      </w:pPr>
-      <w:r>
-        <w:t>@WebMvcTest(PartController.class)</w:t>
-      </w:r>
-    </w:p>
-    <w:p>
-      <w:pPr>
-        <w:pStyle w:val="NoSpacing"/>
-      </w:pPr>
-    </w:p>
-    <w:p>
-      <w:pPr>
-        <w:pStyle w:val="NoSpacing"/>
-      </w:pPr>
-      <w:r>
-        <w:t xml:space="preserve">The </w:t>
-      </w:r>
-      <w:r>
-        <w:rPr>
-          <w:rFonts w:ascii="Consolas" w:hAnsi="Consolas" w:cs="Consolas"/>
-          <w:sz w:val="18"/>
-        </w:rPr>
-        <w:t>RunWith</w:t>
-      </w:r>
-      <w:r>
-        <w:rPr>
-          <w:sz w:val="18"/>
-        </w:rPr>
-        <w:t xml:space="preserve"> </w:t>
-      </w:r>
-      <w:r>
-        <w:t>annotation ensures all JUnit annotations are read.</w:t>
-      </w:r>
-    </w:p>
-    <w:p>
-      <w:pPr>
-        <w:pStyle w:val="NoSpacing"/>
-      </w:pPr>
-      <w:r>
-        <w:t xml:space="preserve">The </w:t>
-      </w:r>
-      <w:r>
-        <w:rPr>
-          <w:rFonts w:ascii="Consolas" w:hAnsi="Consolas" w:cs="Consolas"/>
-          <w:sz w:val="18"/>
-        </w:rPr>
-        <w:t>WebMvcTest</w:t>
-      </w:r>
-      <w:r>
-        <w:rPr>
-          <w:sz w:val="18"/>
-        </w:rPr>
-        <w:t xml:space="preserve"> </w:t>
-      </w:r>
-      <w:r>
-        <w:t>will auto configure the Spring MVC infrastructure and will allow us to test the controller without the need of starting the server.</w:t>
-      </w:r>
-    </w:p>
-    <w:p>
-      <w:pPr>
-        <w:pStyle w:val="NoSpacing"/>
-      </w:pPr>
-    </w:p>
-    <w:p>
-      <w:pPr>
-        <w:pStyle w:val="NoSpacing"/>
-      </w:pPr>
-      <w:r>
-        <w:t>Next, create two global variables:</w:t>
-      </w:r>
-    </w:p>
-    <w:p>
-      <w:pPr>
-        <w:pStyle w:val="NoSpacing"/>
+        <w:t>And press Finish</w:t>
+      </w:r>
+      <w:r>
+        <w:t>.</w:t>
+      </w:r>
+      <w:bookmarkStart w:id="0" w:name="_GoBack"/>
+      <w:bookmarkEnd w:id="0"/>
+    </w:p>
+    <w:p>
+      <w:pPr>
+        <w:pStyle w:val="Heading1"/>
         <w:numPr>
           <w:ilvl w:val="0"/>
-          <w:numId w:val="12"/>
+          <w:numId w:val="1"/>
         </w:numPr>
-      </w:pPr>
-      <w:r>
+        <w:rPr>
+          <w:rFonts w:asciiTheme="minorHAnsi" w:hAnsiTheme="minorHAnsi"/>
+        </w:rPr>
+      </w:pPr>
+      <w:r>
+        <w:rPr>
+          <w:rFonts w:asciiTheme="minorHAnsi" w:hAnsiTheme="minorHAnsi"/>
+        </w:rPr>
+        <w:t>Set up your project</w:t>
+      </w:r>
+    </w:p>
+    <w:p>
+      <w:r>
+        <w:t>Ensure that the pom.xml contains the following dependency:</w:t>
+      </w:r>
+    </w:p>
+    <w:p>
+      <w:pPr>
+        <w:pStyle w:val="NoSpacing"/>
         <w:rPr>
           <w:rFonts w:ascii="Consolas" w:hAnsi="Consolas" w:cs="Consolas"/>
           <w:sz w:val="18"/>
-        </w:rPr>
-        <w:t>mockMvc</w:t>
-      </w:r>
-      <w:r>
-        <w:t>,</w:t>
-      </w:r>
-      <w:r>
-        <w:t xml:space="preserve"> with datatype </w:t>
-      </w:r>
+          <w:bdr w:val="none" w:sz="0" w:space="0" w:color="auto" w:frame="1"/>
+          <w:lang w:val="en-GB" w:eastAsia="nl-NL"/>
+        </w:rPr>
+      </w:pPr>
       <w:r>
         <w:rPr>
           <w:rFonts w:ascii="Consolas" w:hAnsi="Consolas" w:cs="Consolas"/>
-          <w:sz w:val="18"/>
-        </w:rPr>
-        <w:t>MockMvc</w:t>
-      </w:r>
-      <w:r>
-        <w:t xml:space="preserve"> and annotation </w:t>
+          <w:color w:val="000000"/>
+          <w:sz w:val="18"/>
+          <w:bdr w:val="none" w:sz="0" w:space="0" w:color="auto" w:frame="1"/>
+          <w:lang w:val="en-GB" w:eastAsia="nl-NL"/>
+        </w:rPr>
+        <w:t xml:space="preserve">        </w:t>
       </w:r>
       <w:r>
         <w:rPr>
           <w:rFonts w:ascii="Consolas" w:hAnsi="Consolas" w:cs="Consolas"/>
           <w:sz w:val="18"/>
-        </w:rPr>
-        <w:t>@Autowired</w:t>
-      </w:r>
-      <w:r>
-        <w:t xml:space="preserve">. </w:t>
-      </w:r>
-      <w:r>
-        <w:t>This datatype is used to test the controller without starting a server.</w:t>
+          <w:bdr w:val="none" w:sz="0" w:space="0" w:color="auto" w:frame="1"/>
+          <w:lang w:val="en-GB" w:eastAsia="nl-NL"/>
+        </w:rPr>
+        <w:t>&lt;dependency&gt;</w:t>
       </w:r>
     </w:p>
     <w:p>
       <w:pPr>
         <w:pStyle w:val="NoSpacing"/>
+        <w:rPr>
+          <w:rFonts w:ascii="Consolas" w:hAnsi="Consolas" w:cs="Consolas"/>
+          <w:color w:val="000000"/>
+          <w:sz w:val="18"/>
+          <w:bdr w:val="none" w:sz="0" w:space="0" w:color="auto" w:frame="1"/>
+          <w:lang w:val="en-GB" w:eastAsia="nl-NL"/>
+        </w:rPr>
+      </w:pPr>
+      <w:r>
+        <w:rPr>
+          <w:rFonts w:ascii="Consolas" w:hAnsi="Consolas" w:cs="Consolas"/>
+          <w:color w:val="000000"/>
+          <w:sz w:val="18"/>
+          <w:bdr w:val="none" w:sz="0" w:space="0" w:color="auto" w:frame="1"/>
+          <w:lang w:val="en-GB" w:eastAsia="nl-NL"/>
+        </w:rPr>
+        <w:t xml:space="preserve">            </w:t>
+      </w:r>
+      <w:r>
+        <w:rPr>
+          <w:rFonts w:ascii="Consolas" w:hAnsi="Consolas" w:cs="Consolas"/>
+          <w:sz w:val="18"/>
+          <w:bdr w:val="none" w:sz="0" w:space="0" w:color="auto" w:frame="1"/>
+          <w:lang w:val="en-GB" w:eastAsia="nl-NL"/>
+        </w:rPr>
+        <w:t>&lt;groupId&gt;</w:t>
+      </w:r>
+      <w:r>
+        <w:rPr>
+          <w:rFonts w:ascii="Consolas" w:hAnsi="Consolas" w:cs="Consolas"/>
+          <w:color w:val="000000"/>
+          <w:sz w:val="18"/>
+          <w:bdr w:val="none" w:sz="0" w:space="0" w:color="auto" w:frame="1"/>
+          <w:lang w:val="en-GB" w:eastAsia="nl-NL"/>
+        </w:rPr>
+        <w:t>org.springframework.boot</w:t>
+      </w:r>
+      <w:r>
+        <w:rPr>
+          <w:rFonts w:ascii="Consolas" w:hAnsi="Consolas" w:cs="Consolas"/>
+          <w:sz w:val="18"/>
+          <w:bdr w:val="none" w:sz="0" w:space="0" w:color="auto" w:frame="1"/>
+          <w:lang w:val="en-GB" w:eastAsia="nl-NL"/>
+        </w:rPr>
+        <w:t>&lt;/groupId&gt;</w:t>
+      </w:r>
+    </w:p>
+    <w:p>
+      <w:pPr>
+        <w:pStyle w:val="NoSpacing"/>
+        <w:rPr>
+          <w:rFonts w:ascii="Consolas" w:hAnsi="Consolas" w:cs="Consolas"/>
+          <w:color w:val="000000"/>
+          <w:sz w:val="18"/>
+          <w:bdr w:val="none" w:sz="0" w:space="0" w:color="auto" w:frame="1"/>
+          <w:lang w:val="en-GB" w:eastAsia="nl-NL"/>
+        </w:rPr>
+      </w:pPr>
+      <w:r>
+        <w:rPr>
+          <w:rFonts w:ascii="Consolas" w:hAnsi="Consolas" w:cs="Consolas"/>
+          <w:color w:val="000000"/>
+          <w:sz w:val="18"/>
+          <w:bdr w:val="none" w:sz="0" w:space="0" w:color="auto" w:frame="1"/>
+          <w:lang w:val="en-GB" w:eastAsia="nl-NL"/>
+        </w:rPr>
+        <w:t xml:space="preserve">            </w:t>
+      </w:r>
+      <w:r>
+        <w:rPr>
+          <w:rFonts w:ascii="Consolas" w:hAnsi="Consolas" w:cs="Consolas"/>
+          <w:sz w:val="18"/>
+          <w:bdr w:val="none" w:sz="0" w:space="0" w:color="auto" w:frame="1"/>
+          <w:lang w:val="en-GB" w:eastAsia="nl-NL"/>
+        </w:rPr>
+        <w:t>&lt;artifactId&gt;</w:t>
+      </w:r>
+      <w:r>
+        <w:rPr>
+          <w:rFonts w:ascii="Consolas" w:hAnsi="Consolas" w:cs="Consolas"/>
+          <w:color w:val="000000"/>
+          <w:sz w:val="18"/>
+          <w:bdr w:val="none" w:sz="0" w:space="0" w:color="auto" w:frame="1"/>
+          <w:lang w:val="en-GB" w:eastAsia="nl-NL"/>
+        </w:rPr>
+        <w:t>spring-boot-starter-test</w:t>
+      </w:r>
+      <w:r>
+        <w:rPr>
+          <w:rFonts w:ascii="Consolas" w:hAnsi="Consolas" w:cs="Consolas"/>
+          <w:sz w:val="18"/>
+          <w:bdr w:val="none" w:sz="0" w:space="0" w:color="auto" w:frame="1"/>
+          <w:lang w:val="en-GB" w:eastAsia="nl-NL"/>
+        </w:rPr>
+        <w:t>&lt;/artifactId&gt;</w:t>
+      </w:r>
+    </w:p>
+    <w:p>
+      <w:pPr>
+        <w:pStyle w:val="NoSpacing"/>
+        <w:rPr>
+          <w:rFonts w:ascii="Consolas" w:hAnsi="Consolas" w:cs="Consolas"/>
+          <w:color w:val="000000"/>
+          <w:sz w:val="18"/>
+          <w:bdr w:val="none" w:sz="0" w:space="0" w:color="auto" w:frame="1"/>
+          <w:lang w:val="en-GB" w:eastAsia="nl-NL"/>
+        </w:rPr>
+      </w:pPr>
+      <w:r>
+        <w:rPr>
+          <w:rFonts w:ascii="Consolas" w:hAnsi="Consolas" w:cs="Consolas"/>
+          <w:color w:val="000000"/>
+          <w:sz w:val="18"/>
+          <w:bdr w:val="none" w:sz="0" w:space="0" w:color="auto" w:frame="1"/>
+          <w:lang w:val="en-GB" w:eastAsia="nl-NL"/>
+        </w:rPr>
+        <w:t xml:space="preserve">            </w:t>
+      </w:r>
+      <w:r>
+        <w:rPr>
+          <w:rFonts w:ascii="Consolas" w:hAnsi="Consolas" w:cs="Consolas"/>
+          <w:sz w:val="18"/>
+          <w:bdr w:val="none" w:sz="0" w:space="0" w:color="auto" w:frame="1"/>
+          <w:lang w:val="en-GB" w:eastAsia="nl-NL"/>
+        </w:rPr>
+        <w:t>&lt;scope&gt;</w:t>
+      </w:r>
+      <w:r>
+        <w:rPr>
+          <w:rFonts w:ascii="Consolas" w:hAnsi="Consolas" w:cs="Consolas"/>
+          <w:color w:val="000000"/>
+          <w:sz w:val="18"/>
+          <w:bdr w:val="none" w:sz="0" w:space="0" w:color="auto" w:frame="1"/>
+          <w:lang w:val="en-GB" w:eastAsia="nl-NL"/>
+        </w:rPr>
+        <w:t>test</w:t>
+      </w:r>
+      <w:r>
+        <w:rPr>
+          <w:rFonts w:ascii="Consolas" w:hAnsi="Consolas" w:cs="Consolas"/>
+          <w:sz w:val="18"/>
+          <w:bdr w:val="none" w:sz="0" w:space="0" w:color="auto" w:frame="1"/>
+          <w:lang w:val="en-GB" w:eastAsia="nl-NL"/>
+        </w:rPr>
+        <w:t>&lt;/scope&gt;</w:t>
+      </w:r>
+    </w:p>
+    <w:p>
+      <w:pPr>
+        <w:pStyle w:val="NoSpacing"/>
+        <w:rPr>
+          <w:rFonts w:ascii="Consolas" w:hAnsi="Consolas" w:cs="Consolas"/>
+          <w:sz w:val="18"/>
+          <w:bdr w:val="none" w:sz="0" w:space="0" w:color="auto" w:frame="1"/>
+          <w:lang w:val="en-GB" w:eastAsia="nl-NL"/>
+        </w:rPr>
+      </w:pPr>
+      <w:r>
+        <w:rPr>
+          <w:rFonts w:ascii="Consolas" w:hAnsi="Consolas" w:cs="Consolas"/>
+          <w:color w:val="000000"/>
+          <w:sz w:val="18"/>
+          <w:bdr w:val="none" w:sz="0" w:space="0" w:color="auto" w:frame="1"/>
+          <w:lang w:val="en-GB" w:eastAsia="nl-NL"/>
+        </w:rPr>
+        <w:t xml:space="preserve">        </w:t>
+      </w:r>
+      <w:r>
+        <w:rPr>
+          <w:rFonts w:ascii="Consolas" w:hAnsi="Consolas" w:cs="Consolas"/>
+          <w:sz w:val="18"/>
+          <w:bdr w:val="none" w:sz="0" w:space="0" w:color="auto" w:frame="1"/>
+          <w:lang w:val="en-GB" w:eastAsia="nl-NL"/>
+        </w:rPr>
+        <w:t>&lt;/dependency&gt;</w:t>
+      </w:r>
+    </w:p>
+    <w:p>
+      <w:pPr>
+        <w:pStyle w:val="NoSpacing"/>
+        <w:rPr>
+          <w:bdr w:val="none" w:sz="0" w:space="0" w:color="auto" w:frame="1"/>
+          <w:lang w:val="en-GB" w:eastAsia="nl-NL"/>
+        </w:rPr>
+      </w:pPr>
+    </w:p>
+    <w:p>
+      <w:pPr>
+        <w:pStyle w:val="NoSpacing"/>
+        <w:rPr>
+          <w:bdr w:val="none" w:sz="0" w:space="0" w:color="auto" w:frame="1"/>
+          <w:lang w:val="en-GB" w:eastAsia="nl-NL"/>
+        </w:rPr>
+      </w:pPr>
+      <w:r>
+        <w:rPr>
+          <w:bdr w:val="none" w:sz="0" w:space="0" w:color="auto" w:frame="1"/>
+          <w:lang w:val="en-GB" w:eastAsia="nl-NL"/>
+        </w:rPr>
+        <w:t xml:space="preserve">This dependency contains </w:t>
+      </w:r>
+      <w:r>
+        <w:rPr>
+          <w:bdr w:val="none" w:sz="0" w:space="0" w:color="auto" w:frame="1"/>
+          <w:lang w:val="en-GB" w:eastAsia="nl-NL"/>
+        </w:rPr>
+        <w:t>some common libraries used when writing tests, like JUnit, AssertJ, Mockito, Hamcrest.</w:t>
+      </w:r>
+    </w:p>
+    <w:p>
+      <w:pPr>
+        <w:rPr>
+          <w:lang w:val="en-GB"/>
+        </w:rPr>
+      </w:pPr>
+    </w:p>
+    <w:p>
+      <w:pPr>
+        <w:pStyle w:val="Heading1"/>
         <w:numPr>
           <w:ilvl w:val="0"/>
-          <w:numId w:val="12"/>
+          <w:numId w:val="1"/>
         </w:numPr>
-      </w:pPr>
-      <w:r>
-        <w:rPr>
-          <w:rFonts w:ascii="Consolas" w:hAnsi="Consolas" w:cs="Consolas"/>
-          <w:sz w:val="18"/>
-        </w:rPr>
-        <w:t>partsDAO</w:t>
-      </w:r>
-      <w:r>
-        <w:t>,</w:t>
-      </w:r>
-      <w:r>
-        <w:t xml:space="preserve"> with datatype </w:t>
-      </w:r>
-      <w:r>
-        <w:rPr>
-          <w:rFonts w:ascii="Consolas" w:hAnsi="Consolas" w:cs="Consolas"/>
-          <w:sz w:val="18"/>
-        </w:rPr>
-        <w:t>PartsDAO</w:t>
-      </w:r>
-      <w:r>
-        <w:t xml:space="preserve"> and annotation </w:t>
-      </w:r>
-      <w:r>
-        <w:rPr>
-          <w:rFonts w:ascii="Consolas" w:hAnsi="Consolas" w:cs="Consolas"/>
-          <w:sz w:val="18"/>
-        </w:rPr>
-        <w:t>@MockBean</w:t>
-      </w:r>
-      <w:r>
-        <w:t>.</w:t>
-      </w:r>
-      <w:r>
-        <w:t xml:space="preserve"> This will be the mock</w:t>
-      </w:r>
-      <w:r>
-        <w:t>ing bean</w:t>
-      </w:r>
-      <w:r>
-        <w:t xml:space="preserve"> used by our test.</w:t>
-      </w:r>
-    </w:p>
-    <w:p>
-      <w:pPr>
-        <w:pStyle w:val="NoSpacing"/>
-      </w:pPr>
-    </w:p>
-    <w:p>
-      <w:pPr>
-        <w:pStyle w:val="NoSpacing"/>
-      </w:pPr>
-      <w:r>
-        <w:t xml:space="preserve">By using the </w:t>
-      </w:r>
-      <w:r>
-        <w:rPr>
-          <w:rFonts w:ascii="Consolas" w:hAnsi="Consolas" w:cs="Consolas"/>
-          <w:sz w:val="18"/>
-        </w:rPr>
-        <w:t>@MockBean</w:t>
-      </w:r>
-      <w:r>
-        <w:rPr>
-          <w:sz w:val="18"/>
+        <w:rPr>
+          <w:rFonts w:asciiTheme="minorHAnsi" w:hAnsiTheme="minorHAnsi"/>
+        </w:rPr>
+      </w:pPr>
+      <w:r>
+        <w:rPr>
+          <w:rFonts w:asciiTheme="minorHAnsi" w:hAnsiTheme="minorHAnsi"/>
+        </w:rPr>
+        <w:t>Creating the</w:t>
+      </w:r>
+      <w:r>
+        <w:rPr>
+          <w:rFonts w:asciiTheme="minorHAnsi" w:hAnsiTheme="minorHAnsi"/>
+        </w:rPr>
+        <w:t xml:space="preserve"> Unit test</w:t>
+      </w:r>
+      <w:r>
+        <w:rPr>
+          <w:rFonts w:asciiTheme="minorHAnsi" w:hAnsiTheme="minorHAnsi"/>
         </w:rPr>
         <w:t xml:space="preserve"> </w:t>
       </w:r>
       <w:r>
-        <w:t>annotation a mock is created for PartsDao, which can bypass calls to the actual PartsDao.</w:t>
-      </w:r>
-      <w:r>
-        <w:t xml:space="preserve"> This is useful, since in the PartController class, all methods call PartsDAO methods to retrieve part information. In a real application, PartsDAO will be a service which gets its data from a database, </w:t>
-      </w:r>
-      <w:r>
-        <w:lastRenderedPageBreak/>
-        <w:t>other service, or any datasource. Therefore, in most situations this will be the class which is mocked for Unit tests.</w:t>
-      </w:r>
-    </w:p>
-    <w:p>
-      <w:pPr>
-        <w:pStyle w:val="NoSpacing"/>
-      </w:pPr>
-    </w:p>
-    <w:p>
-      <w:pPr>
-        <w:pStyle w:val="NoSpacing"/>
-      </w:pPr>
-    </w:p>
-    <w:p>
-      <w:pPr>
-        <w:pStyle w:val="NoSpacing"/>
-      </w:pPr>
-      <w:r>
-        <w:t>Your class should look like this:</w:t>
-      </w:r>
-    </w:p>
-    <w:p>
-      <w:pPr>
-        <w:pStyle w:val="NoSpacing"/>
-      </w:pPr>
+        <w:rPr>
+          <w:rFonts w:asciiTheme="minorHAnsi" w:hAnsiTheme="minorHAnsi"/>
+        </w:rPr>
+        <w:t>PartTest</w:t>
+      </w:r>
+    </w:p>
+    <w:p>
+      <w:r>
+        <w:t xml:space="preserve">Start by creating a </w:t>
+      </w:r>
+      <w:r>
+        <w:t xml:space="preserve">class named PartTest.java in the test folder. Do this by right clicking on </w:t>
+      </w:r>
+      <w:r>
+        <w:rPr>
+          <w:i/>
+        </w:rPr>
+        <w:t>src/test/java</w:t>
+      </w:r>
     </w:p>
     <w:p>
       <w:r>
@@ -805,11 +596,12 @@
           <w:noProof/>
           <w:lang w:val="nl-NL" w:eastAsia="nl-NL"/>
         </w:rPr>
+        <w:lastRenderedPageBreak/>
         <w:drawing>
-          <wp:inline distT="0" distB="0" distL="0" distR="0" wp14:anchorId="3725598D" wp14:editId="2EE94E1D">
-            <wp:extent cx="4522477" cy="2908300"/>
-            <wp:effectExtent l="0" t="0" r="0" b="6350"/>
-            <wp:docPr id="24" name="Picture 24"/>
+          <wp:inline distT="0" distB="0" distL="0" distR="0" wp14:anchorId="097A67E1" wp14:editId="04D4C65C">
+            <wp:extent cx="2583404" cy="1539373"/>
+            <wp:effectExtent l="0" t="0" r="7620" b="3810"/>
+            <wp:docPr id="9" name="Picture 9"/>
             <wp:cNvGraphicFramePr>
               <a:graphicFrameLocks xmlns:a="http://schemas.openxmlformats.org/drawingml/2006/main" noChangeAspect="1"/>
             </wp:cNvGraphicFramePr>
@@ -829,7 +621,7 @@
                   <pic:spPr>
                     <a:xfrm>
                       <a:off x="0" y="0"/>
-                      <a:ext cx="4522870" cy="2908552"/>
+                      <a:ext cx="2583404" cy="1539373"/>
                     </a:xfrm>
                     <a:prstGeom prst="rect">
                       <a:avLst/>
@@ -844,246 +636,56 @@
     </w:p>
     <w:p>
       <w:pPr>
-        <w:pStyle w:val="Code"/>
-        <w:framePr w:w="10811" w:wrap="around" w:hAnchor="page" w:x="841" w:y="1432"/>
-      </w:pPr>
-      <w:r>
-        <w:t>@Test</w:t>
-      </w:r>
-    </w:p>
-    <w:p>
-      <w:pPr>
-        <w:pStyle w:val="Code"/>
-        <w:framePr w:w="10811" w:wrap="around" w:hAnchor="page" w:x="841" w:y="1432"/>
-      </w:pPr>
-      <w:r>
-        <w:t>public void testGet() throws Exception {</w:t>
-      </w:r>
-    </w:p>
-    <w:p>
-      <w:pPr>
-        <w:pStyle w:val="Code"/>
-        <w:framePr w:w="10811" w:wrap="around" w:hAnchor="page" w:x="841" w:y="1432"/>
-      </w:pPr>
-      <w:r>
-        <w:tab/>
-        <w:t>Part part = new Part("DB-FK-A250-V5", "Drone", "Beta", "TestPart", 100, "Euro");</w:t>
-      </w:r>
-    </w:p>
-    <w:p>
-      <w:pPr>
-        <w:pStyle w:val="Code"/>
-        <w:framePr w:w="10811" w:wrap="around" w:hAnchor="page" w:x="841" w:y="1432"/>
-      </w:pPr>
-      <w:r>
-        <w:tab/>
-        <w:t>when(partsDAO.getPart("DB-FK-A250-V5")).thenReturn(part);</w:t>
-      </w:r>
-    </w:p>
-    <w:p>
-      <w:pPr>
-        <w:pStyle w:val="Code"/>
-        <w:framePr w:w="10811" w:wrap="around" w:hAnchor="page" w:x="841" w:y="1432"/>
-      </w:pPr>
-      <w:r>
-        <w:tab/>
-      </w:r>
-    </w:p>
-    <w:p>
-      <w:pPr>
-        <w:pStyle w:val="Code"/>
-        <w:framePr w:w="10811" w:wrap="around" w:hAnchor="page" w:x="841" w:y="1432"/>
-      </w:pPr>
-      <w:r>
-        <w:tab/>
-        <w:t>this.mockMvc.perform(get("/dronebuzzers/part/DB-FK-A250-V5").contentType(MediaType.APPLICATION_JSON))</w:t>
-      </w:r>
-    </w:p>
-    <w:p>
-      <w:pPr>
-        <w:pStyle w:val="Code"/>
-        <w:framePr w:w="10811" w:wrap="around" w:hAnchor="page" w:x="841" w:y="1432"/>
-      </w:pPr>
-      <w:r>
-        <w:tab/>
-      </w:r>
-      <w:r>
-        <w:tab/>
-        <w:t>.andExpect(status().isOk())</w:t>
-      </w:r>
-    </w:p>
-    <w:p>
-      <w:pPr>
-        <w:pStyle w:val="Code"/>
-        <w:framePr w:w="10811" w:wrap="around" w:hAnchor="page" w:x="841" w:y="1432"/>
-      </w:pPr>
-      <w:r>
-        <w:tab/>
-      </w:r>
-      <w:r>
-        <w:tab/>
-        <w:t>.andExpect(jsonPath("$.id", is("DB-FK-A250-V5")))</w:t>
-      </w:r>
-    </w:p>
-    <w:p>
-      <w:pPr>
-        <w:pStyle w:val="Code"/>
-        <w:framePr w:w="10811" w:wrap="around" w:hAnchor="page" w:x="841" w:y="1432"/>
-      </w:pPr>
-      <w:r>
-        <w:tab/>
-      </w:r>
-      <w:r>
-        <w:tab/>
-        <w:t>.andExpect(jsonPath("$.category", is("Drone")));</w:t>
-      </w:r>
-    </w:p>
-    <w:p>
-      <w:pPr>
-        <w:pStyle w:val="Code"/>
-        <w:framePr w:w="10811" w:wrap="around" w:hAnchor="page" w:x="841" w:y="1432"/>
-        <w:rPr>
-          <w:sz w:val="16"/>
-        </w:rPr>
-      </w:pPr>
-      <w:r>
-        <w:t>}</w:t>
-      </w:r>
-    </w:p>
-    <w:p>
-      <w:pPr>
-        <w:rPr>
-          <w:rFonts w:ascii="Consolas" w:hAnsi="Consolas" w:cs="Consolas"/>
-          <w:sz w:val="18"/>
-        </w:rPr>
-      </w:pPr>
-      <w:r>
-        <w:t xml:space="preserve">Now create a method named </w:t>
-      </w:r>
-      <w:r>
         <w:rPr>
           <w:i/>
         </w:rPr>
-        <w:t>testGet()</w:t>
-      </w:r>
-      <w:r>
-        <w:t xml:space="preserve"> which tests the get functionality of the PartController.  Annotate this method with </w:t>
-      </w:r>
-      <w:r>
-        <w:rPr>
-          <w:rFonts w:ascii="Consolas" w:hAnsi="Consolas" w:cs="Consolas"/>
-          <w:sz w:val="18"/>
-        </w:rPr>
-        <w:t>@Test</w:t>
-      </w:r>
-      <w:r>
-        <w:rPr>
-          <w:rFonts w:ascii="Consolas" w:hAnsi="Consolas" w:cs="Consolas"/>
-          <w:sz w:val="18"/>
-        </w:rPr>
-        <w:t>.</w:t>
-      </w:r>
-    </w:p>
-    <w:p>
-      <w:r>
-        <w:t>Fill your method with the following code:</w:t>
-      </w:r>
-    </w:p>
-    <w:p>
-      <w:pPr>
-        <w:rPr>
-          <w:lang w:val="en-GB"/>
-        </w:rPr>
-      </w:pPr>
-      <w:r>
-        <w:rPr>
-          <w:lang w:val="en-GB"/>
-        </w:rPr>
-        <w:t xml:space="preserve"> </w:t>
-      </w:r>
-      <w:r>
-        <w:rPr>
-          <w:lang w:val="en-GB"/>
-        </w:rPr>
-        <w:t xml:space="preserve"> </w:t>
-      </w:r>
-    </w:p>
-    <w:p>
-      <w:r>
-        <w:rPr>
-          <w:b/>
-        </w:rPr>
-        <w:t>Explanation</w:t>
-      </w:r>
-      <w:r>
-        <w:t xml:space="preserve">: A mock </w:t>
-      </w:r>
-      <w:r>
-        <w:rPr>
-          <w:rFonts w:ascii="Consolas" w:hAnsi="Consolas" w:cs="Consolas"/>
-          <w:sz w:val="18"/>
-        </w:rPr>
-        <w:t>part</w:t>
-      </w:r>
-      <w:r>
-        <w:rPr>
-          <w:sz w:val="18"/>
-        </w:rPr>
-        <w:t xml:space="preserve"> </w:t>
-      </w:r>
-      <w:r>
-        <w:t xml:space="preserve">is created and used whenever </w:t>
-      </w:r>
-      <w:r>
-        <w:t xml:space="preserve">method </w:t>
-      </w:r>
-      <w:r>
-        <w:t xml:space="preserve">getPart </w:t>
-      </w:r>
-      <w:r>
-        <w:t xml:space="preserve">of class PartsDAO </w:t>
-      </w:r>
-      <w:r>
-        <w:t xml:space="preserve">is called with id DB-FK-A250-V5. </w:t>
-      </w:r>
-      <w:r>
-        <w:t xml:space="preserve">MockMvc lets us call each method in the PartController class, in this case /dronebuzzers/part/{id}. The </w:t>
-      </w:r>
-      <w:r>
-        <w:rPr>
-          <w:rFonts w:ascii="Consolas" w:hAnsi="Consolas" w:cs="Consolas"/>
-          <w:sz w:val="18"/>
-        </w:rPr>
-        <w:t>andExpect()</w:t>
-      </w:r>
-      <w:r>
-        <w:rPr>
-          <w:sz w:val="18"/>
-        </w:rPr>
-        <w:t xml:space="preserve"> </w:t>
-      </w:r>
-      <w:r>
-        <w:t>method allow us to investigate and assert the response.</w:t>
-      </w:r>
-    </w:p>
-    <w:p/>
-    <w:p>
-      <w:r>
-        <w:lastRenderedPageBreak/>
-        <w:t>The Unit test can be run by right clicking the file -&gt; Run As -&gt;  JUnit Test</w:t>
-      </w:r>
-    </w:p>
-    <w:p>
-      <w:r>
-        <w:rPr>
+      </w:pPr>
+      <w:r>
+        <w:t xml:space="preserve">And selecting </w:t>
+      </w:r>
+      <w:r>
+        <w:rPr>
+          <w:i/>
+        </w:rPr>
+        <w:t>N</w:t>
+      </w:r>
+      <w:r>
+        <w:rPr>
+          <w:i/>
+        </w:rPr>
+        <w:t>ew-&gt;Class</w:t>
+      </w:r>
+    </w:p>
+    <w:p>
+      <w:r>
+        <w:t>Set the Package to: com.dronebuzzers.rest.</w:t>
+      </w:r>
+      <w:r>
+        <w:t>controller</w:t>
+      </w:r>
+    </w:p>
+    <w:p>
+      <w:r>
+        <w:t>Set Name to: PartTest</w:t>
+      </w:r>
+    </w:p>
+    <w:p>
+      <w:pPr>
+        <w:rPr>
+          <w:i/>
+        </w:rPr>
+      </w:pPr>
+      <w:r>
+        <w:rPr>
+          <w:i/>
           <w:noProof/>
           <w:lang w:val="nl-NL" w:eastAsia="nl-NL"/>
         </w:rPr>
         <w:drawing>
-          <wp:inline distT="0" distB="0" distL="0" distR="0" wp14:anchorId="5C0F0C61" wp14:editId="485AD99A">
-            <wp:extent cx="3589162" cy="3327400"/>
-            <wp:effectExtent l="0" t="0" r="0" b="6350"/>
-            <wp:docPr id="28" name="Picture 28"/>
+          <wp:inline distT="0" distB="0" distL="0" distR="0" wp14:anchorId="07DFFB36" wp14:editId="36B50722">
+            <wp:extent cx="3491102" cy="3814962"/>
+            <wp:effectExtent l="0" t="0" r="0" b="0"/>
+            <wp:docPr id="19" name="Picture 19"/>
             <wp:cNvGraphicFramePr>
               <a:graphicFrameLocks xmlns:a="http://schemas.openxmlformats.org/drawingml/2006/main" noChangeAspect="1"/>
             </wp:cNvGraphicFramePr>
@@ -1103,7 +705,7 @@
                   <pic:spPr>
                     <a:xfrm>
                       <a:off x="0" y="0"/>
-                      <a:ext cx="3590379" cy="3328528"/>
+                      <a:ext cx="3492320" cy="3816293"/>
                     </a:xfrm>
                     <a:prstGeom prst="rect">
                       <a:avLst/>
@@ -1118,8 +720,256 @@
     </w:p>
     <w:p>
       <w:r>
-        <w:t>The JUnit tab will show the results. If all is good, the tab will show a green bar like this:</w:t>
-      </w:r>
+        <w:t>Press Finish to create the new class.</w:t>
+      </w:r>
+    </w:p>
+    <w:p/>
+    <w:p>
+      <w:r>
+        <w:t xml:space="preserve">Add two annotations to the </w:t>
+      </w:r>
+      <w:r>
+        <w:t xml:space="preserve">newly created </w:t>
+      </w:r>
+      <w:r>
+        <w:t>class:</w:t>
+      </w:r>
+    </w:p>
+    <w:p>
+      <w:pPr>
+        <w:pStyle w:val="Code"/>
+        <w:framePr w:wrap="around"/>
+      </w:pPr>
+      <w:r>
+        <w:lastRenderedPageBreak/>
+        <w:t>@RunWith(SpringRunner.class)</w:t>
+      </w:r>
+    </w:p>
+    <w:p>
+      <w:pPr>
+        <w:pStyle w:val="Code"/>
+        <w:framePr w:wrap="around"/>
+      </w:pPr>
+      <w:r>
+        <w:t>@WebMvcTest(PartController.class)</w:t>
+      </w:r>
+    </w:p>
+    <w:p>
+      <w:pPr>
+        <w:pStyle w:val="NoSpacing"/>
+      </w:pPr>
+    </w:p>
+    <w:p>
+      <w:pPr>
+        <w:pStyle w:val="NoSpacing"/>
+      </w:pPr>
+      <w:r>
+        <w:t xml:space="preserve">The </w:t>
+      </w:r>
+      <w:r>
+        <w:rPr>
+          <w:rFonts w:ascii="Consolas" w:hAnsi="Consolas" w:cs="Consolas"/>
+          <w:sz w:val="18"/>
+        </w:rPr>
+        <w:t>RunWith</w:t>
+      </w:r>
+      <w:r>
+        <w:rPr>
+          <w:sz w:val="18"/>
+        </w:rPr>
+        <w:t xml:space="preserve"> </w:t>
+      </w:r>
+      <w:r>
+        <w:t>annotation ensures all JUnit annotations are read.</w:t>
+      </w:r>
+    </w:p>
+    <w:p>
+      <w:pPr>
+        <w:pStyle w:val="NoSpacing"/>
+      </w:pPr>
+      <w:r>
+        <w:t xml:space="preserve">The </w:t>
+      </w:r>
+      <w:r>
+        <w:rPr>
+          <w:rFonts w:ascii="Consolas" w:hAnsi="Consolas" w:cs="Consolas"/>
+          <w:sz w:val="18"/>
+        </w:rPr>
+        <w:t>WebMvcTest</w:t>
+      </w:r>
+      <w:r>
+        <w:rPr>
+          <w:sz w:val="18"/>
+        </w:rPr>
+        <w:t xml:space="preserve"> </w:t>
+      </w:r>
+      <w:r>
+        <w:t>will auto configure the Spring MVC infrastructure and will allow us to test the controller without the need of starting the server.</w:t>
+      </w:r>
+    </w:p>
+    <w:p>
+      <w:pPr>
+        <w:pStyle w:val="NoSpacing"/>
+      </w:pPr>
+    </w:p>
+    <w:p>
+      <w:pPr>
+        <w:pStyle w:val="NoSpacing"/>
+      </w:pPr>
+      <w:r>
+        <w:t>Next, create two global variables:</w:t>
+      </w:r>
+    </w:p>
+    <w:p>
+      <w:pPr>
+        <w:pStyle w:val="NoSpacing"/>
+        <w:numPr>
+          <w:ilvl w:val="0"/>
+          <w:numId w:val="12"/>
+        </w:numPr>
+      </w:pPr>
+      <w:r>
+        <w:rPr>
+          <w:rFonts w:ascii="Consolas" w:hAnsi="Consolas" w:cs="Consolas"/>
+          <w:sz w:val="18"/>
+        </w:rPr>
+        <w:t>mockMvc</w:t>
+      </w:r>
+      <w:r>
+        <w:t>,</w:t>
+      </w:r>
+      <w:r>
+        <w:t xml:space="preserve"> with datatype </w:t>
+      </w:r>
+      <w:r>
+        <w:rPr>
+          <w:rFonts w:ascii="Consolas" w:hAnsi="Consolas" w:cs="Consolas"/>
+          <w:sz w:val="18"/>
+        </w:rPr>
+        <w:t>MockMvc</w:t>
+      </w:r>
+      <w:r>
+        <w:t xml:space="preserve"> and annotation </w:t>
+      </w:r>
+      <w:r>
+        <w:rPr>
+          <w:rFonts w:ascii="Consolas" w:hAnsi="Consolas" w:cs="Consolas"/>
+          <w:sz w:val="18"/>
+        </w:rPr>
+        <w:t>@Autowired</w:t>
+      </w:r>
+      <w:r>
+        <w:t xml:space="preserve">. </w:t>
+      </w:r>
+      <w:r>
+        <w:t>This datatype is used to test the controller without starting a server.</w:t>
+      </w:r>
+    </w:p>
+    <w:p>
+      <w:pPr>
+        <w:pStyle w:val="NoSpacing"/>
+        <w:numPr>
+          <w:ilvl w:val="0"/>
+          <w:numId w:val="12"/>
+        </w:numPr>
+      </w:pPr>
+      <w:r>
+        <w:rPr>
+          <w:rFonts w:ascii="Consolas" w:hAnsi="Consolas" w:cs="Consolas"/>
+          <w:sz w:val="18"/>
+        </w:rPr>
+        <w:t>partsDAO</w:t>
+      </w:r>
+      <w:r>
+        <w:t>,</w:t>
+      </w:r>
+      <w:r>
+        <w:t xml:space="preserve"> with datatype </w:t>
+      </w:r>
+      <w:r>
+        <w:rPr>
+          <w:rFonts w:ascii="Consolas" w:hAnsi="Consolas" w:cs="Consolas"/>
+          <w:sz w:val="18"/>
+        </w:rPr>
+        <w:t>PartsDAO</w:t>
+      </w:r>
+      <w:r>
+        <w:t xml:space="preserve"> and annotation </w:t>
+      </w:r>
+      <w:r>
+        <w:rPr>
+          <w:rFonts w:ascii="Consolas" w:hAnsi="Consolas" w:cs="Consolas"/>
+          <w:sz w:val="18"/>
+        </w:rPr>
+        <w:t>@MockBean</w:t>
+      </w:r>
+      <w:r>
+        <w:t>.</w:t>
+      </w:r>
+      <w:r>
+        <w:t xml:space="preserve"> This will be the mock</w:t>
+      </w:r>
+      <w:r>
+        <w:t>ing bean</w:t>
+      </w:r>
+      <w:r>
+        <w:t xml:space="preserve"> used by our test.</w:t>
+      </w:r>
+    </w:p>
+    <w:p>
+      <w:pPr>
+        <w:pStyle w:val="NoSpacing"/>
+      </w:pPr>
+    </w:p>
+    <w:p>
+      <w:pPr>
+        <w:pStyle w:val="NoSpacing"/>
+      </w:pPr>
+      <w:r>
+        <w:t xml:space="preserve">By using the </w:t>
+      </w:r>
+      <w:r>
+        <w:rPr>
+          <w:rFonts w:ascii="Consolas" w:hAnsi="Consolas" w:cs="Consolas"/>
+          <w:sz w:val="18"/>
+        </w:rPr>
+        <w:t>@MockBean</w:t>
+      </w:r>
+      <w:r>
+        <w:rPr>
+          <w:sz w:val="18"/>
+        </w:rPr>
+        <w:t xml:space="preserve"> </w:t>
+      </w:r>
+      <w:r>
+        <w:t>annotation a mock is created for PartsDao, which can bypass calls to the actual PartsDao.</w:t>
+      </w:r>
+      <w:r>
+        <w:t xml:space="preserve"> This is useful, since in the PartController class, all methods call PartsDAO methods to retrieve part information. In a real application, PartsDAO will be a service which gets its data from a database, other service, or any datasource. Therefore, in most situations this will be the class which is mocked for Unit tests.</w:t>
+      </w:r>
+    </w:p>
+    <w:p>
+      <w:pPr>
+        <w:pStyle w:val="NoSpacing"/>
+      </w:pPr>
+    </w:p>
+    <w:p>
+      <w:pPr>
+        <w:pStyle w:val="NoSpacing"/>
+      </w:pPr>
+    </w:p>
+    <w:p>
+      <w:pPr>
+        <w:pStyle w:val="NoSpacing"/>
+      </w:pPr>
+      <w:r>
+        <w:t>Your class should look like this:</w:t>
+      </w:r>
+    </w:p>
+    <w:p>
+      <w:pPr>
+        <w:pStyle w:val="NoSpacing"/>
+      </w:pPr>
     </w:p>
     <w:p>
       <w:r>
@@ -1128,10 +978,10 @@
           <w:lang w:val="nl-NL" w:eastAsia="nl-NL"/>
         </w:rPr>
         <w:drawing>
-          <wp:inline distT="0" distB="0" distL="0" distR="0" wp14:anchorId="0EB20F67" wp14:editId="540624D3">
-            <wp:extent cx="4084674" cy="1577477"/>
-            <wp:effectExtent l="0" t="0" r="0" b="3810"/>
-            <wp:docPr id="29" name="Picture 29"/>
+          <wp:inline distT="0" distB="0" distL="0" distR="0" wp14:anchorId="3725598D" wp14:editId="2EE94E1D">
+            <wp:extent cx="4522477" cy="2908300"/>
+            <wp:effectExtent l="0" t="0" r="0" b="6350"/>
+            <wp:docPr id="24" name="Picture 24"/>
             <wp:cNvGraphicFramePr>
               <a:graphicFrameLocks xmlns:a="http://schemas.openxmlformats.org/drawingml/2006/main" noChangeAspect="1"/>
             </wp:cNvGraphicFramePr>
@@ -1151,7 +1001,7 @@
                   <pic:spPr>
                     <a:xfrm>
                       <a:off x="0" y="0"/>
-                      <a:ext cx="4084674" cy="1577477"/>
+                      <a:ext cx="4522870" cy="2908552"/>
                     </a:xfrm>
                     <a:prstGeom prst="rect">
                       <a:avLst/>
@@ -1164,54 +1014,235 @@
         </w:drawing>
       </w:r>
     </w:p>
+    <w:p>
+      <w:pPr>
+        <w:pStyle w:val="Code"/>
+        <w:framePr w:w="10811" w:wrap="around" w:hAnchor="page" w:x="841" w:y="1432"/>
+      </w:pPr>
+      <w:r>
+        <w:lastRenderedPageBreak/>
+        <w:t>@Test</w:t>
+      </w:r>
+    </w:p>
+    <w:p>
+      <w:pPr>
+        <w:pStyle w:val="Code"/>
+        <w:framePr w:w="10811" w:wrap="around" w:hAnchor="page" w:x="841" w:y="1432"/>
+      </w:pPr>
+      <w:r>
+        <w:t>public void testGet() throws Exception {</w:t>
+      </w:r>
+    </w:p>
+    <w:p>
+      <w:pPr>
+        <w:pStyle w:val="Code"/>
+        <w:framePr w:w="10811" w:wrap="around" w:hAnchor="page" w:x="841" w:y="1432"/>
+      </w:pPr>
+      <w:r>
+        <w:tab/>
+        <w:t>Part part = new Part("DB-FK-A250-V5", "Drone", "Beta", "TestPart", 100, "Euro");</w:t>
+      </w:r>
+    </w:p>
+    <w:p>
+      <w:pPr>
+        <w:pStyle w:val="Code"/>
+        <w:framePr w:w="10811" w:wrap="around" w:hAnchor="page" w:x="841" w:y="1432"/>
+      </w:pPr>
+      <w:r>
+        <w:tab/>
+        <w:t>when(partsDAO.getPart("DB-FK-A250-V5")).thenReturn(part);</w:t>
+      </w:r>
+    </w:p>
+    <w:p>
+      <w:pPr>
+        <w:pStyle w:val="Code"/>
+        <w:framePr w:w="10811" w:wrap="around" w:hAnchor="page" w:x="841" w:y="1432"/>
+      </w:pPr>
+      <w:r>
+        <w:tab/>
+      </w:r>
+    </w:p>
+    <w:p>
+      <w:pPr>
+        <w:pStyle w:val="Code"/>
+        <w:framePr w:w="10811" w:wrap="around" w:hAnchor="page" w:x="841" w:y="1432"/>
+      </w:pPr>
+      <w:r>
+        <w:tab/>
+        <w:t>this.mockMvc.perform(get("/dronebuzzers/part/DB-FK-A250-V5").contentType(MediaType.APPLICATION_JSON))</w:t>
+      </w:r>
+    </w:p>
+    <w:p>
+      <w:pPr>
+        <w:pStyle w:val="Code"/>
+        <w:framePr w:w="10811" w:wrap="around" w:hAnchor="page" w:x="841" w:y="1432"/>
+      </w:pPr>
+      <w:r>
+        <w:tab/>
+      </w:r>
+      <w:r>
+        <w:tab/>
+        <w:t>.andExpect(status().isOk())</w:t>
+      </w:r>
+    </w:p>
+    <w:p>
+      <w:pPr>
+        <w:pStyle w:val="Code"/>
+        <w:framePr w:w="10811" w:wrap="around" w:hAnchor="page" w:x="841" w:y="1432"/>
+      </w:pPr>
+      <w:r>
+        <w:tab/>
+      </w:r>
+      <w:r>
+        <w:tab/>
+        <w:t>.andExpect(jsonPath("$.id", is("DB-FK-A250-V5")))</w:t>
+      </w:r>
+    </w:p>
+    <w:p>
+      <w:pPr>
+        <w:pStyle w:val="Code"/>
+        <w:framePr w:w="10811" w:wrap="around" w:hAnchor="page" w:x="841" w:y="1432"/>
+      </w:pPr>
+      <w:r>
+        <w:tab/>
+      </w:r>
+      <w:r>
+        <w:tab/>
+        <w:t>.andExpect(jsonPath("$.category", is("Drone")));</w:t>
+      </w:r>
+    </w:p>
+    <w:p>
+      <w:pPr>
+        <w:pStyle w:val="Code"/>
+        <w:framePr w:w="10811" w:wrap="around" w:hAnchor="page" w:x="841" w:y="1432"/>
+        <w:rPr>
+          <w:sz w:val="16"/>
+        </w:rPr>
+      </w:pPr>
+      <w:r>
+        <w:t>}</w:t>
+      </w:r>
+    </w:p>
+    <w:p>
+      <w:pPr>
+        <w:rPr>
+          <w:rFonts w:ascii="Consolas" w:hAnsi="Consolas" w:cs="Consolas"/>
+          <w:sz w:val="18"/>
+        </w:rPr>
+      </w:pPr>
+      <w:r>
+        <w:t xml:space="preserve">Now create a method named </w:t>
+      </w:r>
+      <w:r>
+        <w:rPr>
+          <w:i/>
+        </w:rPr>
+        <w:t>testGet()</w:t>
+      </w:r>
+      <w:r>
+        <w:t xml:space="preserve"> which tests the get functionality of the PartController.  Annotate this method with </w:t>
+      </w:r>
+      <w:r>
+        <w:rPr>
+          <w:rFonts w:ascii="Consolas" w:hAnsi="Consolas" w:cs="Consolas"/>
+          <w:sz w:val="18"/>
+        </w:rPr>
+        <w:t>@Test</w:t>
+      </w:r>
+      <w:r>
+        <w:rPr>
+          <w:rFonts w:ascii="Consolas" w:hAnsi="Consolas" w:cs="Consolas"/>
+          <w:sz w:val="18"/>
+        </w:rPr>
+        <w:t>.</w:t>
+      </w:r>
+    </w:p>
+    <w:p>
+      <w:r>
+        <w:t>Fill your method with the following code:</w:t>
+      </w:r>
+    </w:p>
+    <w:p>
+      <w:pPr>
+        <w:rPr>
+          <w:lang w:val="en-GB"/>
+        </w:rPr>
+      </w:pPr>
+      <w:r>
+        <w:rPr>
+          <w:lang w:val="en-GB"/>
+        </w:rPr>
+        <w:t xml:space="preserve"> </w:t>
+      </w:r>
+      <w:r>
+        <w:rPr>
+          <w:lang w:val="en-GB"/>
+        </w:rPr>
+        <w:t xml:space="preserve"> </w:t>
+      </w:r>
+    </w:p>
+    <w:p>
+      <w:r>
+        <w:rPr>
+          <w:b/>
+        </w:rPr>
+        <w:t>Explanation</w:t>
+      </w:r>
+      <w:r>
+        <w:t xml:space="preserve">: A mock </w:t>
+      </w:r>
+      <w:r>
+        <w:rPr>
+          <w:rFonts w:ascii="Consolas" w:hAnsi="Consolas" w:cs="Consolas"/>
+          <w:sz w:val="18"/>
+        </w:rPr>
+        <w:t>part</w:t>
+      </w:r>
+      <w:r>
+        <w:rPr>
+          <w:sz w:val="18"/>
+        </w:rPr>
+        <w:t xml:space="preserve"> </w:t>
+      </w:r>
+      <w:r>
+        <w:t xml:space="preserve">is created and used whenever </w:t>
+      </w:r>
+      <w:r>
+        <w:t xml:space="preserve">method </w:t>
+      </w:r>
+      <w:r>
+        <w:t xml:space="preserve">getPart </w:t>
+      </w:r>
+      <w:r>
+        <w:t xml:space="preserve">of class PartsDAO </w:t>
+      </w:r>
+      <w:r>
+        <w:t xml:space="preserve">is called with id DB-FK-A250-V5. </w:t>
+      </w:r>
+      <w:r>
+        <w:t xml:space="preserve">MockMvc lets us call each method in the PartController class, in this case /dronebuzzers/part/{id}. The </w:t>
+      </w:r>
+      <w:r>
+        <w:rPr>
+          <w:rFonts w:ascii="Consolas" w:hAnsi="Consolas" w:cs="Consolas"/>
+          <w:sz w:val="18"/>
+        </w:rPr>
+        <w:t>andExpect()</w:t>
+      </w:r>
+      <w:r>
+        <w:rPr>
+          <w:sz w:val="18"/>
+        </w:rPr>
+        <w:t xml:space="preserve"> </w:t>
+      </w:r>
+      <w:r>
+        <w:t>method allow us to investigate and assert the response.</w:t>
+      </w:r>
+    </w:p>
     <w:p/>
     <w:p>
-      <w:pPr>
-        <w:pStyle w:val="Heading3"/>
-      </w:pPr>
-      <w:r>
-        <w:t>Code Coverage</w:t>
-      </w:r>
-    </w:p>
-    <w:p>
-      <w:r>
-        <w:t xml:space="preserve">You want to check whether all the written code is used and no code is omitted when running tests. For this purpose EclEmma can be used. This is an Eclipse plugin build on Jacoco. </w:t>
-      </w:r>
-    </w:p>
-    <w:p>
-      <w:r>
-        <w:t xml:space="preserve">Install EclEmma by going to </w:t>
-      </w:r>
-      <w:r>
-        <w:rPr>
-          <w:i/>
-        </w:rPr>
-        <w:t>Help -&gt; Eclipse Marketplace…</w:t>
-      </w:r>
-      <w:r>
-        <w:rPr>
-          <w:i/>
-        </w:rPr>
-        <w:t xml:space="preserve"> </w:t>
-      </w:r>
-      <w:r>
-        <w:t xml:space="preserve"> Search for EclEmma and install this plugin. STS needs to be restarted after installing.</w:t>
-      </w:r>
-    </w:p>
-    <w:p>
-      <w:pPr>
-        <w:rPr>
-          <w:i/>
-        </w:rPr>
-      </w:pPr>
-      <w:r>
-        <w:t xml:space="preserve">Right click on the test and click </w:t>
-      </w:r>
-      <w:r>
-        <w:rPr>
-          <w:i/>
-        </w:rPr>
-        <w:t xml:space="preserve">Coverage As -&gt; JUnit Test </w:t>
+      <w:r>
+        <w:t>The Unit test can be run by right clicking the file -&gt; Run As -&gt;  JUnit Test</w:t>
       </w:r>
     </w:p>
     <w:p>
@@ -1220,12 +1251,11 @@
           <w:noProof/>
           <w:lang w:val="nl-NL" w:eastAsia="nl-NL"/>
         </w:rPr>
-        <w:lastRenderedPageBreak/>
         <w:drawing>
-          <wp:inline distT="0" distB="0" distL="0" distR="0" wp14:anchorId="42D01050" wp14:editId="430EB570">
-            <wp:extent cx="4165600" cy="2870270"/>
-            <wp:effectExtent l="0" t="0" r="6350" b="6350"/>
-            <wp:docPr id="2" name="Picture 2"/>
+          <wp:inline distT="0" distB="0" distL="0" distR="0" wp14:anchorId="5C0F0C61" wp14:editId="485AD99A">
+            <wp:extent cx="3589162" cy="3327400"/>
+            <wp:effectExtent l="0" t="0" r="0" b="6350"/>
+            <wp:docPr id="28" name="Picture 28"/>
             <wp:cNvGraphicFramePr>
               <a:graphicFrameLocks xmlns:a="http://schemas.openxmlformats.org/drawingml/2006/main" noChangeAspect="1"/>
             </wp:cNvGraphicFramePr>
@@ -1245,7 +1275,7 @@
                   <pic:spPr>
                     <a:xfrm>
                       <a:off x="0" y="0"/>
-                      <a:ext cx="4165961" cy="2870519"/>
+                      <a:ext cx="3590379" cy="3328528"/>
                     </a:xfrm>
                     <a:prstGeom prst="rect">
                       <a:avLst/>
@@ -1260,24 +1290,7 @@
     </w:p>
     <w:p>
       <w:r>
-        <w:t xml:space="preserve">This will run the test and after finishing it will show us the code coverage. A new tab will open named </w:t>
-      </w:r>
-      <w:r>
-        <w:rPr>
-          <w:b/>
-        </w:rPr>
-        <w:t>Coverage</w:t>
-      </w:r>
-      <w:r>
-        <w:t xml:space="preserve"> which shows all classes and if you have any java file opened, you will notice green or red bars behind your code.</w:t>
-      </w:r>
-    </w:p>
-    <w:p>
-      <w:r>
-        <w:t>In the Coverage tab, navigate to the PartController.java file</w:t>
-      </w:r>
-      <w:r>
-        <w:t>. You will see the percentage of code coverage of this file. Let us check which code is not used by opening the file.</w:t>
+        <w:t>The JUnit tab will show the results. If all is good, the tab will show a green bar like this:</w:t>
       </w:r>
     </w:p>
     <w:p>
@@ -1286,11 +1299,12 @@
           <w:noProof/>
           <w:lang w:val="nl-NL" w:eastAsia="nl-NL"/>
         </w:rPr>
+        <w:lastRenderedPageBreak/>
         <w:drawing>
-          <wp:inline distT="0" distB="0" distL="0" distR="0" wp14:anchorId="045E8346" wp14:editId="38DEBE04">
-            <wp:extent cx="3044733" cy="2660650"/>
-            <wp:effectExtent l="0" t="0" r="3810" b="6350"/>
-            <wp:docPr id="3" name="Picture 3"/>
+          <wp:inline distT="0" distB="0" distL="0" distR="0" wp14:anchorId="0EB20F67" wp14:editId="540624D3">
+            <wp:extent cx="4084674" cy="1577477"/>
+            <wp:effectExtent l="0" t="0" r="0" b="3810"/>
+            <wp:docPr id="29" name="Picture 29"/>
             <wp:cNvGraphicFramePr>
               <a:graphicFrameLocks xmlns:a="http://schemas.openxmlformats.org/drawingml/2006/main" noChangeAspect="1"/>
             </wp:cNvGraphicFramePr>
@@ -1310,7 +1324,7 @@
                   <pic:spPr>
                     <a:xfrm>
                       <a:off x="0" y="0"/>
-                      <a:ext cx="3046330" cy="2662045"/>
+                      <a:ext cx="4084674" cy="1577477"/>
                     </a:xfrm>
                     <a:prstGeom prst="rect">
                       <a:avLst/>
@@ -1325,392 +1339,65 @@
     </w:p>
     <w:p/>
     <w:p>
-      <w:r>
-        <w:lastRenderedPageBreak/>
-        <w:t xml:space="preserve">Woops. You will see that not all code in the </w:t>
-      </w:r>
-      <w:r>
-        <w:rPr>
-          <w:rFonts w:ascii="Consolas" w:hAnsi="Consolas" w:cs="Consolas"/>
-          <w:sz w:val="18"/>
-        </w:rPr>
-        <w:t>get()</w:t>
-      </w:r>
-      <w:r>
-        <w:rPr>
-          <w:rFonts w:ascii="Consolas" w:hAnsi="Consolas" w:cs="Consolas"/>
-          <w:sz w:val="18"/>
+      <w:pPr>
+        <w:pStyle w:val="Heading3"/>
+      </w:pPr>
+      <w:r>
+        <w:t>Code Coverage</w:t>
+      </w:r>
+    </w:p>
+    <w:p>
+      <w:r>
+        <w:t xml:space="preserve">You want to check whether all the written code is used and no code is omitted when running tests. For this purpose EclEmma can be used. This is an Eclipse plugin build on Jacoco. </w:t>
+      </w:r>
+    </w:p>
+    <w:p>
+      <w:r>
+        <w:t xml:space="preserve">Install EclEmma by going to </w:t>
+      </w:r>
+      <w:r>
+        <w:rPr>
+          <w:i/>
+        </w:rPr>
+        <w:t>Help -&gt; Eclipse Marketplace…</w:t>
+      </w:r>
+      <w:r>
+        <w:rPr>
+          <w:i/>
         </w:rPr>
         <w:t xml:space="preserve"> </w:t>
       </w:r>
       <w:r>
-        <w:t xml:space="preserve">function is used </w:t>
-      </w:r>
-      <w:r>
-        <w:t>since</w:t>
-      </w:r>
-      <w:r>
-        <w:t xml:space="preserve"> the else branch is red. Let´s fix this by adding an extra test </w:t>
-      </w:r>
-      <w:r>
-        <w:t xml:space="preserve">step </w:t>
-      </w:r>
-      <w:r>
-        <w:t>in ou</w:t>
-      </w:r>
-      <w:r>
-        <w:t>r</w:t>
-      </w:r>
-      <w:r>
-        <w:t xml:space="preserve"> </w:t>
-      </w:r>
-      <w:r>
-        <w:rPr>
-          <w:rFonts w:ascii="Consolas" w:hAnsi="Consolas" w:cs="Consolas"/>
-          <w:sz w:val="18"/>
-        </w:rPr>
-        <w:t>testGet</w:t>
-      </w:r>
-      <w:r>
-        <w:rPr>
-          <w:rFonts w:ascii="Consolas" w:hAnsi="Consolas" w:cs="Consolas"/>
-          <w:sz w:val="18"/>
-          <w:lang w:val="en-GB"/>
-        </w:rPr>
-        <w:t>()</w:t>
-      </w:r>
-      <w:r>
-        <w:t xml:space="preserve"> method. Add the following code to this method:</w:t>
-      </w:r>
-    </w:p>
-    <w:p>
-      <w:pPr>
-        <w:pStyle w:val="Code"/>
-        <w:framePr w:wrap="around"/>
-      </w:pPr>
-      <w:r>
-        <w:t>this.mockMvc.perform(get("/dronebuzzers/part/unknown").contentType(MediaType.APPLICATION_JSON))</w:t>
-      </w:r>
-    </w:p>
-    <w:p>
-      <w:pPr>
-        <w:pStyle w:val="Code"/>
-        <w:framePr w:wrap="around"/>
-      </w:pPr>
-      <w:r>
-        <w:tab/>
-        <w:t>.andExpect(status().isNotFound());</w:t>
-      </w:r>
-    </w:p>
-    <w:p>
-      <w:pPr>
-        <w:rPr>
-          <w:lang w:val="en-GB"/>
-        </w:rPr>
-      </w:pPr>
-    </w:p>
-    <w:p>
-      <w:pPr>
-        <w:rPr>
-          <w:lang w:val="en-GB"/>
-        </w:rPr>
-      </w:pPr>
-      <w:r>
-        <w:rPr>
-          <w:lang w:val="en-GB"/>
-        </w:rPr>
-        <w:t xml:space="preserve">And run the test again using </w:t>
-      </w:r>
-      <w:r>
+        <w:t xml:space="preserve"> Search for EclEmma and install this plugin. STS needs to be restarted after installing.</w:t>
+      </w:r>
+    </w:p>
+    <w:p>
+      <w:pPr>
         <w:rPr>
           <w:i/>
-          <w:lang w:val="en-GB"/>
-        </w:rPr>
-        <w:t>Coverage As -&gt; JUnit Test</w:t>
-      </w:r>
-      <w:r>
-        <w:rPr>
-          <w:lang w:val="en-GB"/>
-        </w:rPr>
-        <w:t>.</w:t>
-      </w:r>
-    </w:p>
-    <w:p>
-      <w:pPr>
-        <w:rPr>
-          <w:lang w:val="en-GB"/>
-        </w:rPr>
-      </w:pPr>
-      <w:r>
-        <w:rPr>
-          <w:lang w:val="en-GB"/>
-        </w:rPr>
-        <w:t xml:space="preserve">Open PartController.java and you will see that the entire </w:t>
-      </w:r>
-      <w:r>
-        <w:rPr>
-          <w:rFonts w:ascii="Consolas" w:hAnsi="Consolas" w:cs="Consolas"/>
-          <w:sz w:val="18"/>
-          <w:lang w:val="en-GB"/>
-        </w:rPr>
-        <w:t>get</w:t>
-      </w:r>
-      <w:r>
-        <w:rPr>
-          <w:rFonts w:ascii="Consolas" w:hAnsi="Consolas" w:cs="Consolas"/>
-          <w:sz w:val="18"/>
-          <w:lang w:val="en-GB"/>
-        </w:rPr>
-        <w:t>()</w:t>
-      </w:r>
-      <w:r>
-        <w:rPr>
-          <w:sz w:val="18"/>
-          <w:lang w:val="en-GB"/>
-        </w:rPr>
-        <w:t xml:space="preserve"> </w:t>
-      </w:r>
-      <w:r>
-        <w:rPr>
-          <w:lang w:val="en-GB"/>
-        </w:rPr>
-        <w:t>method is green.</w:t>
-      </w:r>
-    </w:p>
-    <w:p>
-      <w:pPr>
-        <w:rPr>
-          <w:lang w:val="en-GB"/>
-        </w:rPr>
-      </w:pPr>
-      <w:r>
-        <w:rPr>
-          <w:lang w:val="en-GB"/>
-        </w:rPr>
-        <w:t xml:space="preserve">There are still methods in this class which are not covered by test. </w:t>
-      </w:r>
-      <w:r>
-        <w:t xml:space="preserve">For that purpose, create a method </w:t>
-      </w:r>
-      <w:r>
-        <w:t xml:space="preserve">in the test file </w:t>
-      </w:r>
-      <w:r>
-        <w:t>for each operation and name them ‘test</w:t>
+        </w:rPr>
+      </w:pPr>
+      <w:r>
+        <w:t xml:space="preserve">Right click on the test and click </w:t>
       </w:r>
       <w:r>
         <w:rPr>
           <w:i/>
         </w:rPr>
-        <w:t>Operationname</w:t>
-      </w:r>
-      <w:r>
-        <w:t>’</w:t>
-      </w:r>
-      <w:r>
-        <w:t xml:space="preserve">, eg testGet() and testGetAll(). Fill these methods with </w:t>
-      </w:r>
-      <w:r>
-        <w:t>useful</w:t>
-      </w:r>
-      <w:r>
-        <w:t xml:space="preserve"> assertions and run the Unit test again.</w:t>
-      </w:r>
-      <w:r>
-        <w:t xml:space="preserve"> Do not forget the </w:t>
-      </w:r>
-      <w:r>
-        <w:rPr>
-          <w:rFonts w:ascii="Consolas" w:hAnsi="Consolas" w:cs="Consolas"/>
-          <w:sz w:val="18"/>
-          <w:lang w:val="en-GB"/>
-        </w:rPr>
-        <w:t>@Test</w:t>
-      </w:r>
-      <w:r>
-        <w:rPr>
-          <w:lang w:val="en-GB"/>
-        </w:rPr>
-        <w:t xml:space="preserve"> annotation.</w:t>
-      </w:r>
-      <w:r>
-        <w:rPr>
-          <w:lang w:val="en-GB"/>
-        </w:rPr>
-        <w:t xml:space="preserve"> Check if the</w:t>
-      </w:r>
-      <w:r>
-        <w:rPr>
-          <w:lang w:val="en-GB"/>
-        </w:rPr>
-        <w:t xml:space="preserve"> coverage of PartController </w:t>
-      </w:r>
-      <w:r>
-        <w:rPr>
-          <w:lang w:val="en-GB"/>
-        </w:rPr>
-        <w:t>is 100%.</w:t>
-      </w:r>
-    </w:p>
-    <w:p>
-      <w:pPr>
-        <w:rPr>
-          <w:b/>
-        </w:rPr>
-      </w:pPr>
-      <w:r>
-        <w:rPr>
-          <w:b/>
-        </w:rPr>
-        <w:t>Hint</w:t>
-      </w:r>
-      <w:r>
-        <w:rPr>
-          <w:b/>
-        </w:rPr>
-        <w:t>:</w:t>
-      </w:r>
-      <w:r>
-        <w:rPr>
-          <w:b/>
-        </w:rPr>
-        <w:t xml:space="preserve"> </w:t>
-      </w:r>
-      <w:r>
-        <w:t>you can</w:t>
-      </w:r>
-      <w:r>
-        <w:rPr>
-          <w:b/>
-        </w:rPr>
-        <w:t xml:space="preserve"> </w:t>
-      </w:r>
-      <w:r>
-        <w:t xml:space="preserve">use </w:t>
-      </w:r>
-      <w:r>
-        <w:rPr>
-          <w:rFonts w:ascii="Consolas" w:hAnsi="Consolas" w:cs="Consolas"/>
-          <w:sz w:val="18"/>
-        </w:rPr>
-        <w:t>.andDo(print())</w:t>
-      </w:r>
-      <w:r>
-        <w:t xml:space="preserve"> func</w:t>
-      </w:r>
-      <w:r>
-        <w:t xml:space="preserve">tion </w:t>
-      </w:r>
-      <w:r>
-        <w:t xml:space="preserve">on </w:t>
-      </w:r>
-      <w:r>
-        <w:rPr>
-          <w:rFonts w:ascii="Consolas" w:hAnsi="Consolas" w:cs="Consolas"/>
-          <w:sz w:val="18"/>
-        </w:rPr>
-        <w:t>mockMvc</w:t>
-      </w:r>
-      <w:r>
-        <w:t xml:space="preserve"> </w:t>
-      </w:r>
-      <w:r>
-        <w:t>to print</w:t>
-      </w:r>
-      <w:r>
-        <w:t xml:space="preserve"> the information of the request.</w:t>
-      </w:r>
-    </w:p>
-    <w:p>
-      <w:pPr>
-        <w:pStyle w:val="Heading1"/>
-        <w:numPr>
-          <w:ilvl w:val="0"/>
-          <w:numId w:val="1"/>
-        </w:numPr>
-        <w:rPr>
-          <w:rFonts w:asciiTheme="minorHAnsi" w:hAnsiTheme="minorHAnsi"/>
-        </w:rPr>
-      </w:pPr>
-      <w:r>
-        <w:rPr>
-          <w:rFonts w:asciiTheme="minorHAnsi" w:hAnsiTheme="minorHAnsi"/>
-        </w:rPr>
-        <w:t>Creating the Unit test OrderTest</w:t>
-      </w:r>
-    </w:p>
-    <w:p>
-      <w:r>
-        <w:t>Here we will create a test for the OrderController. This controller has only 1 method and uses a POST.</w:t>
-      </w:r>
-    </w:p>
-    <w:p>
-      <w:r>
-        <w:t xml:space="preserve">Create an OrderTest.java file in the same way as the PartTest.java. Add the following two annotations </w:t>
-      </w:r>
-    </w:p>
-    <w:p>
-      <w:pPr>
-        <w:pStyle w:val="Code"/>
-        <w:framePr w:wrap="around"/>
-      </w:pPr>
-      <w:r>
-        <w:t>@RunWith(SpringRunner.class)</w:t>
-      </w:r>
-    </w:p>
-    <w:p>
-      <w:pPr>
-        <w:pStyle w:val="Code"/>
-        <w:framePr w:wrap="around"/>
-      </w:pPr>
-      <w:r>
-        <w:t>@WebMvcTest(OrderController.class)</w:t>
-      </w:r>
-    </w:p>
-    <w:p>
-      <w:pPr>
-        <w:pStyle w:val="Heading1"/>
-        <w:rPr>
-          <w:rFonts w:asciiTheme="minorHAnsi" w:eastAsiaTheme="minorHAnsi" w:hAnsiTheme="minorHAnsi" w:cstheme="minorBidi"/>
-          <w:b w:val="0"/>
-          <w:bCs w:val="0"/>
-          <w:color w:val="auto"/>
-          <w:sz w:val="22"/>
-          <w:szCs w:val="22"/>
-          <w:bdr w:val="none" w:sz="0" w:space="0" w:color="auto" w:frame="1"/>
-          <w:lang w:val="en-GB" w:eastAsia="nl-NL"/>
-        </w:rPr>
-      </w:pPr>
-      <w:r>
-        <w:rPr>
-          <w:rFonts w:asciiTheme="minorHAnsi" w:eastAsiaTheme="minorHAnsi" w:hAnsiTheme="minorHAnsi" w:cstheme="minorBidi"/>
-          <w:b w:val="0"/>
-          <w:bCs w:val="0"/>
-          <w:color w:val="auto"/>
-          <w:sz w:val="22"/>
-          <w:szCs w:val="22"/>
-          <w:bdr w:val="none" w:sz="0" w:space="0" w:color="auto" w:frame="1"/>
-          <w:lang w:val="en-GB" w:eastAsia="nl-NL"/>
-        </w:rPr>
-        <w:t>And add the two global variables mockMvc and PartsDAO, like in the PartTest.java</w:t>
-      </w:r>
-    </w:p>
-    <w:p>
-      <w:pPr>
-        <w:rPr>
-          <w:lang w:val="en-GB" w:eastAsia="nl-NL"/>
-        </w:rPr>
-      </w:pPr>
+        <w:t xml:space="preserve">Coverage As -&gt; JUnit Test </w:t>
+      </w:r>
+    </w:p>
+    <w:p>
       <w:r>
         <w:rPr>
           <w:noProof/>
           <w:lang w:val="nl-NL" w:eastAsia="nl-NL"/>
         </w:rPr>
         <w:drawing>
-          <wp:inline distT="0" distB="0" distL="0" distR="0" wp14:anchorId="7DF5949B" wp14:editId="51530674">
-            <wp:extent cx="2933954" cy="2095682"/>
-            <wp:effectExtent l="0" t="0" r="0" b="0"/>
-            <wp:docPr id="4" name="Picture 4"/>
+          <wp:inline distT="0" distB="0" distL="0" distR="0" wp14:anchorId="42D01050" wp14:editId="430EB570">
+            <wp:extent cx="4165600" cy="2870270"/>
+            <wp:effectExtent l="0" t="0" r="6350" b="6350"/>
+            <wp:docPr id="2" name="Picture 2"/>
             <wp:cNvGraphicFramePr>
               <a:graphicFrameLocks xmlns:a="http://schemas.openxmlformats.org/drawingml/2006/main" noChangeAspect="1"/>
             </wp:cNvGraphicFramePr>
@@ -1730,6 +1417,492 @@
                   <pic:spPr>
                     <a:xfrm>
                       <a:off x="0" y="0"/>
+                      <a:ext cx="4165961" cy="2870519"/>
+                    </a:xfrm>
+                    <a:prstGeom prst="rect">
+                      <a:avLst/>
+                    </a:prstGeom>
+                  </pic:spPr>
+                </pic:pic>
+              </a:graphicData>
+            </a:graphic>
+          </wp:inline>
+        </w:drawing>
+      </w:r>
+    </w:p>
+    <w:p>
+      <w:r>
+        <w:t xml:space="preserve">This will run the test and after finishing it will show us the code coverage. A new tab will open named </w:t>
+      </w:r>
+      <w:r>
+        <w:rPr>
+          <w:b/>
+        </w:rPr>
+        <w:t>Coverage</w:t>
+      </w:r>
+      <w:r>
+        <w:t xml:space="preserve"> which shows all classes and if you have any java file opened, you will notice green or red bars behind your code.</w:t>
+      </w:r>
+    </w:p>
+    <w:p>
+      <w:r>
+        <w:t>In the Coverage tab, navigate to the PartController.java file</w:t>
+      </w:r>
+      <w:r>
+        <w:t>. You will see the percentage of code coverage of this file. Let us check which code is not used by opening the file.</w:t>
+      </w:r>
+    </w:p>
+    <w:p>
+      <w:r>
+        <w:rPr>
+          <w:noProof/>
+          <w:lang w:val="nl-NL" w:eastAsia="nl-NL"/>
+        </w:rPr>
+        <w:lastRenderedPageBreak/>
+        <w:drawing>
+          <wp:inline distT="0" distB="0" distL="0" distR="0" wp14:anchorId="045E8346" wp14:editId="38DEBE04">
+            <wp:extent cx="3044733" cy="2660650"/>
+            <wp:effectExtent l="0" t="0" r="3810" b="6350"/>
+            <wp:docPr id="3" name="Picture 3"/>
+            <wp:cNvGraphicFramePr>
+              <a:graphicFrameLocks xmlns:a="http://schemas.openxmlformats.org/drawingml/2006/main" noChangeAspect="1"/>
+            </wp:cNvGraphicFramePr>
+            <a:graphic xmlns:a="http://schemas.openxmlformats.org/drawingml/2006/main">
+              <a:graphicData uri="http://schemas.openxmlformats.org/drawingml/2006/picture">
+                <pic:pic xmlns:pic="http://schemas.openxmlformats.org/drawingml/2006/picture">
+                  <pic:nvPicPr>
+                    <pic:cNvPr id="0" name=""/>
+                    <pic:cNvPicPr/>
+                  </pic:nvPicPr>
+                  <pic:blipFill>
+                    <a:blip r:embed="rId16"/>
+                    <a:stretch>
+                      <a:fillRect/>
+                    </a:stretch>
+                  </pic:blipFill>
+                  <pic:spPr>
+                    <a:xfrm>
+                      <a:off x="0" y="0"/>
+                      <a:ext cx="3046330" cy="2662045"/>
+                    </a:xfrm>
+                    <a:prstGeom prst="rect">
+                      <a:avLst/>
+                    </a:prstGeom>
+                  </pic:spPr>
+                </pic:pic>
+              </a:graphicData>
+            </a:graphic>
+          </wp:inline>
+        </w:drawing>
+      </w:r>
+    </w:p>
+    <w:p/>
+    <w:p>
+      <w:r>
+        <w:t xml:space="preserve">Woops. You will see that not all code in the </w:t>
+      </w:r>
+      <w:r>
+        <w:rPr>
+          <w:rFonts w:ascii="Consolas" w:hAnsi="Consolas" w:cs="Consolas"/>
+          <w:sz w:val="18"/>
+        </w:rPr>
+        <w:t>get()</w:t>
+      </w:r>
+      <w:r>
+        <w:rPr>
+          <w:rFonts w:ascii="Consolas" w:hAnsi="Consolas" w:cs="Consolas"/>
+          <w:sz w:val="18"/>
+        </w:rPr>
+        <w:t xml:space="preserve"> </w:t>
+      </w:r>
+      <w:r>
+        <w:t xml:space="preserve">function is used </w:t>
+      </w:r>
+      <w:r>
+        <w:t>since</w:t>
+      </w:r>
+      <w:r>
+        <w:t xml:space="preserve"> the else branch is red. Let´s fix this by adding an extra test </w:t>
+      </w:r>
+      <w:r>
+        <w:t xml:space="preserve">step </w:t>
+      </w:r>
+      <w:r>
+        <w:t>in ou</w:t>
+      </w:r>
+      <w:r>
+        <w:t>r</w:t>
+      </w:r>
+      <w:r>
+        <w:t xml:space="preserve"> </w:t>
+      </w:r>
+      <w:r>
+        <w:rPr>
+          <w:rFonts w:ascii="Consolas" w:hAnsi="Consolas" w:cs="Consolas"/>
+          <w:sz w:val="18"/>
+        </w:rPr>
+        <w:t>testGet</w:t>
+      </w:r>
+      <w:r>
+        <w:rPr>
+          <w:rFonts w:ascii="Consolas" w:hAnsi="Consolas" w:cs="Consolas"/>
+          <w:sz w:val="18"/>
+          <w:lang w:val="en-GB"/>
+        </w:rPr>
+        <w:t>()</w:t>
+      </w:r>
+      <w:r>
+        <w:t xml:space="preserve"> method. Add the following code to this method:</w:t>
+      </w:r>
+    </w:p>
+    <w:p>
+      <w:pPr>
+        <w:pStyle w:val="Code"/>
+        <w:framePr w:wrap="around"/>
+      </w:pPr>
+      <w:r>
+        <w:t>this.mockMvc.perform(get("/dronebuzzers/part/unknown").contentType(MediaType.APPLICATION_JSON))</w:t>
+      </w:r>
+    </w:p>
+    <w:p>
+      <w:pPr>
+        <w:pStyle w:val="Code"/>
+        <w:framePr w:wrap="around"/>
+      </w:pPr>
+      <w:r>
+        <w:tab/>
+        <w:t>.andExpect(status().isNotFound());</w:t>
+      </w:r>
+    </w:p>
+    <w:p>
+      <w:pPr>
+        <w:rPr>
+          <w:lang w:val="en-GB"/>
+        </w:rPr>
+      </w:pPr>
+    </w:p>
+    <w:p>
+      <w:pPr>
+        <w:rPr>
+          <w:lang w:val="en-GB"/>
+        </w:rPr>
+      </w:pPr>
+      <w:r>
+        <w:rPr>
+          <w:lang w:val="en-GB"/>
+        </w:rPr>
+        <w:t xml:space="preserve">And run the test again using </w:t>
+      </w:r>
+      <w:r>
+        <w:rPr>
+          <w:i/>
+          <w:lang w:val="en-GB"/>
+        </w:rPr>
+        <w:t>Coverage As -&gt; JUnit Test</w:t>
+      </w:r>
+      <w:r>
+        <w:rPr>
+          <w:lang w:val="en-GB"/>
+        </w:rPr>
+        <w:t>.</w:t>
+      </w:r>
+    </w:p>
+    <w:p>
+      <w:pPr>
+        <w:rPr>
+          <w:lang w:val="en-GB"/>
+        </w:rPr>
+      </w:pPr>
+      <w:r>
+        <w:rPr>
+          <w:lang w:val="en-GB"/>
+        </w:rPr>
+        <w:t xml:space="preserve">Open PartController.java and you will see that the entire </w:t>
+      </w:r>
+      <w:r>
+        <w:rPr>
+          <w:rFonts w:ascii="Consolas" w:hAnsi="Consolas" w:cs="Consolas"/>
+          <w:sz w:val="18"/>
+          <w:lang w:val="en-GB"/>
+        </w:rPr>
+        <w:t>get</w:t>
+      </w:r>
+      <w:r>
+        <w:rPr>
+          <w:rFonts w:ascii="Consolas" w:hAnsi="Consolas" w:cs="Consolas"/>
+          <w:sz w:val="18"/>
+          <w:lang w:val="en-GB"/>
+        </w:rPr>
+        <w:t>()</w:t>
+      </w:r>
+      <w:r>
+        <w:rPr>
+          <w:sz w:val="18"/>
+          <w:lang w:val="en-GB"/>
+        </w:rPr>
+        <w:t xml:space="preserve"> </w:t>
+      </w:r>
+      <w:r>
+        <w:rPr>
+          <w:lang w:val="en-GB"/>
+        </w:rPr>
+        <w:t>method is green.</w:t>
+      </w:r>
+    </w:p>
+    <w:p>
+      <w:pPr>
+        <w:rPr>
+          <w:lang w:val="en-GB"/>
+        </w:rPr>
+      </w:pPr>
+      <w:r>
+        <w:rPr>
+          <w:lang w:val="en-GB"/>
+        </w:rPr>
+        <w:t xml:space="preserve">There are still methods in this class which are not covered by test. </w:t>
+      </w:r>
+      <w:r>
+        <w:t xml:space="preserve">For that purpose, create a method </w:t>
+      </w:r>
+      <w:r>
+        <w:t xml:space="preserve">in the test file </w:t>
+      </w:r>
+      <w:r>
+        <w:t>for each operation and name them ‘test</w:t>
+      </w:r>
+      <w:r>
+        <w:rPr>
+          <w:i/>
+        </w:rPr>
+        <w:t>Operationname</w:t>
+      </w:r>
+      <w:r>
+        <w:t>’</w:t>
+      </w:r>
+      <w:r>
+        <w:t xml:space="preserve">, eg testGet() and testGetAll(). Fill these methods with </w:t>
+      </w:r>
+      <w:r>
+        <w:t>useful</w:t>
+      </w:r>
+      <w:r>
+        <w:t xml:space="preserve"> assertions and run the Unit test again.</w:t>
+      </w:r>
+      <w:r>
+        <w:t xml:space="preserve"> Do not forget the </w:t>
+      </w:r>
+      <w:r>
+        <w:rPr>
+          <w:rFonts w:ascii="Consolas" w:hAnsi="Consolas" w:cs="Consolas"/>
+          <w:sz w:val="18"/>
+          <w:lang w:val="en-GB"/>
+        </w:rPr>
+        <w:t>@Test</w:t>
+      </w:r>
+      <w:r>
+        <w:rPr>
+          <w:lang w:val="en-GB"/>
+        </w:rPr>
+        <w:t xml:space="preserve"> annotation.</w:t>
+      </w:r>
+      <w:r>
+        <w:rPr>
+          <w:lang w:val="en-GB"/>
+        </w:rPr>
+        <w:t xml:space="preserve"> Check if the</w:t>
+      </w:r>
+      <w:r>
+        <w:rPr>
+          <w:lang w:val="en-GB"/>
+        </w:rPr>
+        <w:t xml:space="preserve"> coverage of PartController </w:t>
+      </w:r>
+      <w:r>
+        <w:rPr>
+          <w:lang w:val="en-GB"/>
+        </w:rPr>
+        <w:t>is 100%.</w:t>
+      </w:r>
+    </w:p>
+    <w:p>
+      <w:pPr>
+        <w:rPr>
+          <w:b/>
+        </w:rPr>
+      </w:pPr>
+      <w:r>
+        <w:rPr>
+          <w:b/>
+        </w:rPr>
+        <w:t>Hint</w:t>
+      </w:r>
+      <w:r>
+        <w:rPr>
+          <w:b/>
+        </w:rPr>
+        <w:t>:</w:t>
+      </w:r>
+      <w:r>
+        <w:rPr>
+          <w:b/>
+        </w:rPr>
+        <w:t xml:space="preserve"> </w:t>
+      </w:r>
+      <w:r>
+        <w:t>you can</w:t>
+      </w:r>
+      <w:r>
+        <w:rPr>
+          <w:b/>
+        </w:rPr>
+        <w:t xml:space="preserve"> </w:t>
+      </w:r>
+      <w:r>
+        <w:t xml:space="preserve">use </w:t>
+      </w:r>
+      <w:r>
+        <w:rPr>
+          <w:rFonts w:ascii="Consolas" w:hAnsi="Consolas" w:cs="Consolas"/>
+          <w:sz w:val="18"/>
+        </w:rPr>
+        <w:t>.andDo(print())</w:t>
+      </w:r>
+      <w:r>
+        <w:t xml:space="preserve"> func</w:t>
+      </w:r>
+      <w:r>
+        <w:t xml:space="preserve">tion </w:t>
+      </w:r>
+      <w:r>
+        <w:t xml:space="preserve">on </w:t>
+      </w:r>
+      <w:r>
+        <w:rPr>
+          <w:rFonts w:ascii="Consolas" w:hAnsi="Consolas" w:cs="Consolas"/>
+          <w:sz w:val="18"/>
+        </w:rPr>
+        <w:t>mockMvc</w:t>
+      </w:r>
+      <w:r>
+        <w:t xml:space="preserve"> </w:t>
+      </w:r>
+      <w:r>
+        <w:t>to print</w:t>
+      </w:r>
+      <w:r>
+        <w:t xml:space="preserve"> the information of the request.</w:t>
+      </w:r>
+    </w:p>
+    <w:p>
+      <w:pPr>
+        <w:pStyle w:val="Heading1"/>
+        <w:numPr>
+          <w:ilvl w:val="0"/>
+          <w:numId w:val="1"/>
+        </w:numPr>
+        <w:rPr>
+          <w:rFonts w:asciiTheme="minorHAnsi" w:hAnsiTheme="minorHAnsi"/>
+        </w:rPr>
+      </w:pPr>
+      <w:r>
+        <w:rPr>
+          <w:rFonts w:asciiTheme="minorHAnsi" w:hAnsiTheme="minorHAnsi"/>
+        </w:rPr>
+        <w:t>Creating the Unit test OrderTest</w:t>
+      </w:r>
+    </w:p>
+    <w:p>
+      <w:r>
+        <w:t>Here we will create a test for the OrderController. This controller has only 1 method and uses a POST.</w:t>
+      </w:r>
+    </w:p>
+    <w:p>
+      <w:r>
+        <w:t xml:space="preserve">Create an OrderTest.java file in the same way as the PartTest.java. Add the following two annotations </w:t>
+      </w:r>
+    </w:p>
+    <w:p>
+      <w:pPr>
+        <w:pStyle w:val="Code"/>
+        <w:framePr w:wrap="around"/>
+      </w:pPr>
+      <w:r>
+        <w:t>@RunWith(SpringRunner.class)</w:t>
+      </w:r>
+    </w:p>
+    <w:p>
+      <w:pPr>
+        <w:pStyle w:val="Code"/>
+        <w:framePr w:wrap="around"/>
+      </w:pPr>
+      <w:r>
+        <w:t>@WebMvcTest(OrderController.class)</w:t>
+      </w:r>
+    </w:p>
+    <w:p>
+      <w:pPr>
+        <w:pStyle w:val="Heading1"/>
+        <w:rPr>
+          <w:rFonts w:asciiTheme="minorHAnsi" w:eastAsiaTheme="minorHAnsi" w:hAnsiTheme="minorHAnsi" w:cstheme="minorBidi"/>
+          <w:b w:val="0"/>
+          <w:bCs w:val="0"/>
+          <w:color w:val="auto"/>
+          <w:sz w:val="22"/>
+          <w:szCs w:val="22"/>
+          <w:bdr w:val="none" w:sz="0" w:space="0" w:color="auto" w:frame="1"/>
+          <w:lang w:val="en-GB" w:eastAsia="nl-NL"/>
+        </w:rPr>
+      </w:pPr>
+      <w:r>
+        <w:rPr>
+          <w:rFonts w:asciiTheme="minorHAnsi" w:eastAsiaTheme="minorHAnsi" w:hAnsiTheme="minorHAnsi" w:cstheme="minorBidi"/>
+          <w:b w:val="0"/>
+          <w:bCs w:val="0"/>
+          <w:color w:val="auto"/>
+          <w:sz w:val="22"/>
+          <w:szCs w:val="22"/>
+          <w:bdr w:val="none" w:sz="0" w:space="0" w:color="auto" w:frame="1"/>
+          <w:lang w:val="en-GB" w:eastAsia="nl-NL"/>
+        </w:rPr>
+        <w:lastRenderedPageBreak/>
+        <w:t>And add the two global variables mockMvc and PartsDAO, like in the PartTest.java</w:t>
+      </w:r>
+    </w:p>
+    <w:p>
+      <w:pPr>
+        <w:rPr>
+          <w:lang w:val="en-GB" w:eastAsia="nl-NL"/>
+        </w:rPr>
+      </w:pPr>
+      <w:r>
+        <w:rPr>
+          <w:noProof/>
+          <w:lang w:val="nl-NL" w:eastAsia="nl-NL"/>
+        </w:rPr>
+        <w:drawing>
+          <wp:inline distT="0" distB="0" distL="0" distR="0" wp14:anchorId="7DF5949B" wp14:editId="51530674">
+            <wp:extent cx="2933954" cy="2095682"/>
+            <wp:effectExtent l="0" t="0" r="0" b="0"/>
+            <wp:docPr id="4" name="Picture 4"/>
+            <wp:cNvGraphicFramePr>
+              <a:graphicFrameLocks xmlns:a="http://schemas.openxmlformats.org/drawingml/2006/main" noChangeAspect="1"/>
+            </wp:cNvGraphicFramePr>
+            <a:graphic xmlns:a="http://schemas.openxmlformats.org/drawingml/2006/main">
+              <a:graphicData uri="http://schemas.openxmlformats.org/drawingml/2006/picture">
+                <pic:pic xmlns:pic="http://schemas.openxmlformats.org/drawingml/2006/picture">
+                  <pic:nvPicPr>
+                    <pic:cNvPr id="0" name=""/>
+                    <pic:cNvPicPr/>
+                  </pic:nvPicPr>
+                  <pic:blipFill>
+                    <a:blip r:embed="rId17"/>
+                    <a:stretch>
+                      <a:fillRect/>
+                    </a:stretch>
+                  </pic:blipFill>
+                  <pic:spPr>
+                    <a:xfrm>
+                      <a:off x="0" y="0"/>
                       <a:ext cx="2933954" cy="2095682"/>
                     </a:xfrm>
                     <a:prstGeom prst="rect">
@@ -1766,7 +1939,6 @@
         <w:rPr>
           <w:lang w:val="en-GB" w:eastAsia="nl-NL"/>
         </w:rPr>
-        <w:lastRenderedPageBreak/>
         <w:t>Put the following code in the testUpdate() method.</w:t>
       </w:r>
     </w:p>
@@ -2064,6 +2236,7 @@
         <w:rPr>
           <w:lang w:val="en-GB" w:eastAsia="nl-NL"/>
         </w:rPr>
+        <w:lastRenderedPageBreak/>
         <w:t>Add some functional and useful expectations to this test.</w:t>
       </w:r>
     </w:p>
@@ -2207,8 +2380,6 @@
       </w:pPr>
       <w:r>
         <w:tab/>
-      </w:r>
-      <w:r>
         <w:t>ResponseEntity&lt;Part&gt; responseEntity =</w:t>
       </w:r>
     </w:p>
@@ -2222,8 +2393,6 @@
       </w:r>
       <w:r>
         <w:tab/>
-      </w:r>
-      <w:r>
         <w:t>restTemplate.getForEntity("/dronebuzzers/part/DB-FK-A250-V4", Part.class);</w:t>
       </w:r>
     </w:p>
@@ -2234,8 +2403,6 @@
       </w:pPr>
       <w:r>
         <w:tab/>
-      </w:r>
-      <w:r>
         <w:t>Part resultPart = responseEntity.getBody();</w:t>
       </w:r>
     </w:p>
@@ -2329,13 +2496,7 @@
         <w:t>annotation</w:t>
       </w:r>
       <w:r>
-        <w:t xml:space="preserve">. Use the id </w:t>
-      </w:r>
-      <w:r>
-        <w:t>DB-FK-A250-V4</w:t>
-      </w:r>
-      <w:r>
-        <w:t xml:space="preserve"> in the request and assert on some field and the http status</w:t>
+        <w:t>. Use the id DB-FK-A250-V4 in the request and assert on some field and the http status</w:t>
       </w:r>
       <w:r>
         <w:t>:</w:t>
@@ -2359,15 +2520,13 @@
       <w:r>
         <w:t xml:space="preserve"> and assert on some response fields</w:t>
       </w:r>
-      <w:bookmarkStart w:id="0" w:name="_GoBack"/>
-      <w:bookmarkEnd w:id="0"/>
       <w:r>
         <w:t>. Once again, no mocks need to be defined.</w:t>
       </w:r>
     </w:p>
     <w:p/>
     <w:sectPr>
-      <w:headerReference w:type="default" r:id="rId16"/>
+      <w:headerReference w:type="default" r:id="rId18"/>
       <w:pgSz w:w="12240" w:h="15840"/>
       <w:pgMar w:top="1417" w:right="1417" w:bottom="1417" w:left="1417" w:header="708" w:footer="708" w:gutter="0"/>
       <w:cols w:space="708"/>

</xml_diff>